<commit_message>
added kanban in tz
</commit_message>
<xml_diff>
--- a/ТЗ.docx
+++ b/ТЗ.docx
@@ -86,17 +86,47 @@
           <w:sz w:val="28"/>
           <w:szCs w:val="28"/>
         </w:rPr>
-        <w:t xml:space="preserve">ративная социальная сеть с элементами </w:t>
-      </w:r>
-      <w:r>
-        <w:rPr>
-          <w:rFonts w:ascii="Times New Roman" w:hAnsi="Times New Roman" w:cs="Times New Roman"/>
-          <w:color w:val="000000"/>
-          <w:sz w:val="28"/>
-          <w:szCs w:val="28"/>
-        </w:rPr>
-        <w:t>контроля рабочего процесса</w:t>
-      </w:r>
+        <w:t>ративн</w:t>
+      </w:r>
+      <w:r>
+        <w:rPr>
+          <w:rFonts w:ascii="Times New Roman" w:hAnsi="Times New Roman" w:cs="Times New Roman"/>
+          <w:color w:val="000000"/>
+          <w:sz w:val="28"/>
+          <w:szCs w:val="28"/>
+        </w:rPr>
+        <w:t xml:space="preserve">ая социальная сеть с </w:t>
+      </w:r>
+      <w:r>
+        <w:rPr>
+          <w:rFonts w:ascii="Times New Roman" w:hAnsi="Times New Roman" w:cs="Times New Roman"/>
+          <w:color w:val="000000"/>
+          <w:sz w:val="28"/>
+          <w:szCs w:val="28"/>
+        </w:rPr>
+        <w:t xml:space="preserve">элементами контроля рабочего процесса с </w:t>
+      </w:r>
+      <w:r>
+        <w:rPr>
+          <w:rFonts w:ascii="Times New Roman" w:hAnsi="Times New Roman" w:cs="Times New Roman"/>
+          <w:color w:val="000000"/>
+          <w:sz w:val="28"/>
+          <w:szCs w:val="28"/>
+        </w:rPr>
+        <w:t xml:space="preserve">применением методологии </w:t>
+      </w:r>
+      <w:proofErr w:type="spellStart"/>
+      <w:r>
+        <w:rPr>
+          <w:rFonts w:ascii="Times New Roman" w:hAnsi="Times New Roman" w:cs="Times New Roman"/>
+          <w:color w:val="000000"/>
+          <w:sz w:val="28"/>
+          <w:szCs w:val="28"/>
+          <w:lang w:val="en-US"/>
+        </w:rPr>
+        <w:t>Kanban</w:t>
+      </w:r>
+      <w:proofErr w:type="spellEnd"/>
       <w:r>
         <w:rPr>
           <w:rFonts w:ascii="Times New Roman" w:hAnsi="Times New Roman" w:cs="Times New Roman"/>
@@ -232,7 +262,16 @@
           <w:sz w:val="28"/>
           <w:szCs w:val="28"/>
         </w:rPr>
-        <w:t>Вход или отправка некорректных данных должны сопрово</w:t>
+        <w:t>Ввод</w:t>
+      </w:r>
+      <w:r>
+        <w:rPr>
+          <w:rFonts w:ascii="Times New Roman" w:hAnsi="Times New Roman" w:cs="Times New Roman"/>
+          <w:color w:val="000000"/>
+          <w:sz w:val="28"/>
+          <w:szCs w:val="28"/>
+        </w:rPr>
+        <w:t xml:space="preserve"> или отправка некорректных данных должны сопрово</w:t>
       </w:r>
       <w:r>
         <w:rPr>
@@ -715,7 +754,16 @@
           <w:sz w:val="28"/>
           <w:szCs w:val="28"/>
         </w:rPr>
-        <w:t>Если пользователь состоит хоть в одной организации</w:t>
+        <w:t>Если пользователь состоит хотя бы</w:t>
+      </w:r>
+      <w:r>
+        <w:rPr>
+          <w:rFonts w:ascii="Times New Roman" w:hAnsi="Times New Roman" w:cs="Times New Roman"/>
+          <w:color w:val="000000"/>
+          <w:sz w:val="28"/>
+          <w:szCs w:val="28"/>
+        </w:rPr>
+        <w:t xml:space="preserve"> в одной организации</w:t>
       </w:r>
       <w:r>
         <w:rPr>
@@ -791,6 +839,20 @@
         </w:rPr>
         <w:t xml:space="preserve"> «Войти»</w:t>
       </w:r>
+    </w:p>
+    <w:p>
+      <w:pPr>
+        <w:spacing w:line="360" w:lineRule="auto"/>
+        <w:ind w:firstLine="851"/>
+        <w:jc w:val="both"/>
+        <w:rPr>
+          <w:rFonts w:ascii="Times New Roman" w:hAnsi="Times New Roman" w:cs="Times New Roman"/>
+          <w:b/>
+          <w:color w:val="000000"/>
+          <w:sz w:val="28"/>
+          <w:szCs w:val="28"/>
+        </w:rPr>
+      </w:pPr>
     </w:p>
     <w:p>
       <w:pPr>
@@ -1111,15 +1173,14 @@
           <w:sz w:val="28"/>
           <w:szCs w:val="28"/>
         </w:rPr>
-        <w:t>Ссылка на страницу регистрации</w:t>
-      </w:r>
-      <w:r>
-        <w:rPr>
-          <w:rFonts w:ascii="Times New Roman" w:hAnsi="Times New Roman" w:cs="Times New Roman"/>
-          <w:color w:val="000000"/>
-          <w:sz w:val="28"/>
-          <w:szCs w:val="28"/>
-          <w:lang w:val="en-US"/>
+        <w:t>Элемент навигации для перехода к регистрации</w:t>
+      </w:r>
+      <w:r>
+        <w:rPr>
+          <w:rFonts w:ascii="Times New Roman" w:hAnsi="Times New Roman" w:cs="Times New Roman"/>
+          <w:color w:val="000000"/>
+          <w:sz w:val="28"/>
+          <w:szCs w:val="28"/>
         </w:rPr>
         <w:t>;</w:t>
       </w:r>
@@ -1147,7 +1208,25 @@
           <w:sz w:val="28"/>
           <w:szCs w:val="28"/>
         </w:rPr>
-        <w:t xml:space="preserve">Кнопка открывающая модальное окно с формой для восстановления пароля с полем </w:t>
+        <w:t>Кнопка</w:t>
+      </w:r>
+      <w:r>
+        <w:rPr>
+          <w:rFonts w:ascii="Times New Roman" w:hAnsi="Times New Roman" w:cs="Times New Roman"/>
+          <w:color w:val="000000"/>
+          <w:sz w:val="28"/>
+          <w:szCs w:val="28"/>
+        </w:rPr>
+        <w:t>,</w:t>
+      </w:r>
+      <w:r>
+        <w:rPr>
+          <w:rFonts w:ascii="Times New Roman" w:hAnsi="Times New Roman" w:cs="Times New Roman"/>
+          <w:color w:val="000000"/>
+          <w:sz w:val="28"/>
+          <w:szCs w:val="28"/>
+        </w:rPr>
+        <w:t xml:space="preserve"> открывающая модальное окно с формой для восстановления пароля с полем </w:t>
       </w:r>
       <w:r>
         <w:rPr>
@@ -1419,7 +1498,35 @@
           <w:sz w:val="28"/>
           <w:szCs w:val="28"/>
         </w:rPr>
-        <w:t xml:space="preserve"> пароля, может быть открыта только с помощью присланного на почту пользователя ссылки.</w:t>
+        <w:t xml:space="preserve"> пароля, может быть откр</w:t>
+      </w:r>
+      <w:r>
+        <w:rPr>
+          <w:rFonts w:ascii="Times New Roman" w:hAnsi="Times New Roman" w:cs="Times New Roman"/>
+          <w:color w:val="000000"/>
+          <w:sz w:val="28"/>
+          <w:szCs w:val="28"/>
+        </w:rPr>
+        <w:t>ыта только с помощью присланной</w:t>
+      </w:r>
+      <w:r>
+        <w:rPr>
+          <w:rFonts w:ascii="Times New Roman" w:hAnsi="Times New Roman" w:cs="Times New Roman"/>
+          <w:color w:val="000000"/>
+          <w:sz w:val="28"/>
+          <w:szCs w:val="28"/>
+        </w:rPr>
+        <w:t xml:space="preserve"> на почту пользователя </w:t>
+      </w:r>
+      <w:r>
+        <w:rPr>
+          <w:rFonts w:ascii="Times New Roman" w:hAnsi="Times New Roman" w:cs="Times New Roman"/>
+          <w:color w:val="000000"/>
+          <w:sz w:val="28"/>
+          <w:szCs w:val="28"/>
+        </w:rPr>
+        <w:lastRenderedPageBreak/>
+        <w:t>ссылки.</w:t>
       </w:r>
       <w:r>
         <w:rPr>
@@ -1460,7 +1567,6 @@
           <w:sz w:val="28"/>
           <w:szCs w:val="28"/>
         </w:rPr>
-        <w:lastRenderedPageBreak/>
         <w:t>На странице должны присутствовать следующие элементы:</w:t>
       </w:r>
     </w:p>
@@ -1496,7 +1602,25 @@
           <w:sz w:val="28"/>
           <w:szCs w:val="28"/>
         </w:rPr>
-        <w:t>а в которой есть следующие поля;</w:t>
+        <w:t>а</w:t>
+      </w:r>
+      <w:r>
+        <w:rPr>
+          <w:rFonts w:ascii="Times New Roman" w:hAnsi="Times New Roman" w:cs="Times New Roman"/>
+          <w:color w:val="000000"/>
+          <w:sz w:val="28"/>
+          <w:szCs w:val="28"/>
+        </w:rPr>
+        <w:t>,</w:t>
+      </w:r>
+      <w:r>
+        <w:rPr>
+          <w:rFonts w:ascii="Times New Roman" w:hAnsi="Times New Roman" w:cs="Times New Roman"/>
+          <w:color w:val="000000"/>
+          <w:sz w:val="28"/>
+          <w:szCs w:val="28"/>
+        </w:rPr>
+        <w:t xml:space="preserve"> в которой есть следующие поля;</w:t>
       </w:r>
     </w:p>
     <w:p>
@@ -1652,130 +1776,6 @@
     <w:p>
       <w:pPr>
         <w:pStyle w:val="a3"/>
-        <w:spacing w:line="360" w:lineRule="auto"/>
-        <w:ind w:left="2291"/>
-        <w:jc w:val="both"/>
-        <w:rPr>
-          <w:rFonts w:ascii="Times New Roman" w:hAnsi="Times New Roman" w:cs="Times New Roman"/>
-          <w:color w:val="000000"/>
-          <w:sz w:val="28"/>
-          <w:szCs w:val="28"/>
-        </w:rPr>
-      </w:pPr>
-    </w:p>
-    <w:p>
-      <w:pPr>
-        <w:spacing w:line="360" w:lineRule="auto"/>
-        <w:ind w:firstLine="851"/>
-        <w:jc w:val="both"/>
-        <w:rPr>
-          <w:rFonts w:ascii="Times New Roman" w:hAnsi="Times New Roman" w:cs="Times New Roman"/>
-          <w:b/>
-          <w:color w:val="000000"/>
-          <w:sz w:val="28"/>
-          <w:szCs w:val="28"/>
-        </w:rPr>
-      </w:pPr>
-      <w:r>
-        <w:rPr>
-          <w:rFonts w:ascii="Times New Roman" w:hAnsi="Times New Roman" w:cs="Times New Roman"/>
-          <w:b/>
-          <w:color w:val="000000"/>
-          <w:sz w:val="28"/>
-          <w:szCs w:val="28"/>
-        </w:rPr>
-        <w:t>Раздел «Регистрация»</w:t>
-      </w:r>
-    </w:p>
-    <w:p>
-      <w:pPr>
-        <w:spacing w:line="360" w:lineRule="auto"/>
-        <w:ind w:firstLine="851"/>
-        <w:jc w:val="both"/>
-        <w:rPr>
-          <w:rFonts w:ascii="Times New Roman" w:hAnsi="Times New Roman" w:cs="Times New Roman"/>
-          <w:b/>
-          <w:color w:val="000000"/>
-          <w:sz w:val="28"/>
-          <w:szCs w:val="28"/>
-        </w:rPr>
-      </w:pPr>
-    </w:p>
-    <w:p>
-      <w:pPr>
-        <w:spacing w:line="360" w:lineRule="auto"/>
-        <w:ind w:firstLine="851"/>
-        <w:jc w:val="both"/>
-        <w:rPr>
-          <w:rFonts w:ascii="Times New Roman" w:hAnsi="Times New Roman" w:cs="Times New Roman"/>
-          <w:color w:val="000000"/>
-          <w:sz w:val="28"/>
-          <w:szCs w:val="28"/>
-        </w:rPr>
-      </w:pPr>
-      <w:r>
-        <w:rPr>
-          <w:rFonts w:ascii="Times New Roman" w:hAnsi="Times New Roman" w:cs="Times New Roman"/>
-          <w:color w:val="000000"/>
-          <w:sz w:val="28"/>
-          <w:szCs w:val="28"/>
-        </w:rPr>
-        <w:t>Страница служит для первой регистрации пользователя.</w:t>
-      </w:r>
-      <w:r>
-        <w:rPr>
-          <w:rFonts w:ascii="Times New Roman" w:hAnsi="Times New Roman" w:cs="Times New Roman"/>
-          <w:color w:val="000000"/>
-          <w:sz w:val="28"/>
-          <w:szCs w:val="28"/>
-        </w:rPr>
-        <w:t xml:space="preserve"> При успешной регистрации</w:t>
-      </w:r>
-      <w:r>
-        <w:rPr>
-          <w:rFonts w:ascii="Times New Roman" w:hAnsi="Times New Roman" w:cs="Times New Roman"/>
-          <w:color w:val="000000"/>
-          <w:sz w:val="28"/>
-          <w:szCs w:val="28"/>
-        </w:rPr>
-        <w:t xml:space="preserve"> происходит переход на страницу</w:t>
-      </w:r>
-      <w:r>
-        <w:rPr>
-          <w:rFonts w:ascii="Times New Roman" w:hAnsi="Times New Roman" w:cs="Times New Roman"/>
-          <w:color w:val="000000"/>
-          <w:sz w:val="28"/>
-          <w:szCs w:val="28"/>
-        </w:rPr>
-        <w:t xml:space="preserve"> войти.</w:t>
-      </w:r>
-    </w:p>
-    <w:p>
-      <w:pPr>
-        <w:pStyle w:val="a3"/>
-        <w:spacing w:line="360" w:lineRule="auto"/>
-        <w:ind w:left="0" w:firstLine="851"/>
-        <w:jc w:val="both"/>
-        <w:rPr>
-          <w:rFonts w:ascii="Times New Roman" w:hAnsi="Times New Roman" w:cs="Times New Roman"/>
-          <w:color w:val="000000"/>
-          <w:sz w:val="28"/>
-          <w:szCs w:val="28"/>
-        </w:rPr>
-      </w:pPr>
-      <w:r>
-        <w:rPr>
-          <w:rFonts w:ascii="Times New Roman" w:hAnsi="Times New Roman" w:cs="Times New Roman"/>
-          <w:color w:val="000000"/>
-          <w:sz w:val="28"/>
-          <w:szCs w:val="28"/>
-        </w:rPr>
-        <w:t>На странице должны присутствовать следующие элементы:</w:t>
-      </w:r>
-    </w:p>
-    <w:p>
-      <w:pPr>
-        <w:pStyle w:val="a3"/>
         <w:numPr>
           <w:ilvl w:val="0"/>
           <w:numId w:val="7"/>
@@ -1796,6 +1796,174 @@
           <w:sz w:val="28"/>
           <w:szCs w:val="28"/>
         </w:rPr>
+        <w:t>Элемент нави</w:t>
+      </w:r>
+      <w:r>
+        <w:rPr>
+          <w:rFonts w:ascii="Times New Roman" w:hAnsi="Times New Roman" w:cs="Times New Roman"/>
+          <w:color w:val="000000"/>
+          <w:sz w:val="28"/>
+          <w:szCs w:val="28"/>
+        </w:rPr>
+        <w:t>гации для перехода к разделу «Войти».</w:t>
+      </w:r>
+    </w:p>
+    <w:p>
+      <w:pPr>
+        <w:pStyle w:val="a3"/>
+        <w:spacing w:line="360" w:lineRule="auto"/>
+        <w:ind w:left="2291"/>
+        <w:jc w:val="both"/>
+        <w:rPr>
+          <w:rFonts w:ascii="Times New Roman" w:hAnsi="Times New Roman" w:cs="Times New Roman"/>
+          <w:color w:val="000000"/>
+          <w:sz w:val="28"/>
+          <w:szCs w:val="28"/>
+        </w:rPr>
+      </w:pPr>
+    </w:p>
+    <w:p>
+      <w:pPr>
+        <w:spacing w:line="360" w:lineRule="auto"/>
+        <w:ind w:firstLine="851"/>
+        <w:jc w:val="both"/>
+        <w:rPr>
+          <w:rFonts w:ascii="Times New Roman" w:hAnsi="Times New Roman" w:cs="Times New Roman"/>
+          <w:b/>
+          <w:color w:val="000000"/>
+          <w:sz w:val="28"/>
+          <w:szCs w:val="28"/>
+        </w:rPr>
+      </w:pPr>
+      <w:r>
+        <w:rPr>
+          <w:rFonts w:ascii="Times New Roman" w:hAnsi="Times New Roman" w:cs="Times New Roman"/>
+          <w:b/>
+          <w:color w:val="000000"/>
+          <w:sz w:val="28"/>
+          <w:szCs w:val="28"/>
+        </w:rPr>
+        <w:t>Раздел «Регистрация»</w:t>
+      </w:r>
+    </w:p>
+    <w:p>
+      <w:pPr>
+        <w:spacing w:line="360" w:lineRule="auto"/>
+        <w:ind w:firstLine="851"/>
+        <w:jc w:val="both"/>
+        <w:rPr>
+          <w:rFonts w:ascii="Times New Roman" w:hAnsi="Times New Roman" w:cs="Times New Roman"/>
+          <w:b/>
+          <w:color w:val="000000"/>
+          <w:sz w:val="28"/>
+          <w:szCs w:val="28"/>
+        </w:rPr>
+      </w:pPr>
+    </w:p>
+    <w:p>
+      <w:pPr>
+        <w:spacing w:line="360" w:lineRule="auto"/>
+        <w:ind w:firstLine="851"/>
+        <w:jc w:val="both"/>
+        <w:rPr>
+          <w:rFonts w:ascii="Times New Roman" w:hAnsi="Times New Roman" w:cs="Times New Roman"/>
+          <w:color w:val="000000"/>
+          <w:sz w:val="28"/>
+          <w:szCs w:val="28"/>
+        </w:rPr>
+      </w:pPr>
+      <w:r>
+        <w:rPr>
+          <w:rFonts w:ascii="Times New Roman" w:hAnsi="Times New Roman" w:cs="Times New Roman"/>
+          <w:color w:val="000000"/>
+          <w:sz w:val="28"/>
+          <w:szCs w:val="28"/>
+        </w:rPr>
+        <w:t>Страница служит для первой регистрации пользователя.</w:t>
+      </w:r>
+      <w:r>
+        <w:rPr>
+          <w:rFonts w:ascii="Times New Roman" w:hAnsi="Times New Roman" w:cs="Times New Roman"/>
+          <w:color w:val="000000"/>
+          <w:sz w:val="28"/>
+          <w:szCs w:val="28"/>
+        </w:rPr>
+        <w:t xml:space="preserve"> При успешной регистрации</w:t>
+      </w:r>
+      <w:r>
+        <w:rPr>
+          <w:rFonts w:ascii="Times New Roman" w:hAnsi="Times New Roman" w:cs="Times New Roman"/>
+          <w:color w:val="000000"/>
+          <w:sz w:val="28"/>
+          <w:szCs w:val="28"/>
+        </w:rPr>
+        <w:t xml:space="preserve"> происходит переход на страницу</w:t>
+      </w:r>
+      <w:r>
+        <w:rPr>
+          <w:rFonts w:ascii="Times New Roman" w:hAnsi="Times New Roman" w:cs="Times New Roman"/>
+          <w:color w:val="000000"/>
+          <w:sz w:val="28"/>
+          <w:szCs w:val="28"/>
+        </w:rPr>
+        <w:t xml:space="preserve"> для входа</w:t>
+      </w:r>
+      <w:r>
+        <w:rPr>
+          <w:rFonts w:ascii="Times New Roman" w:hAnsi="Times New Roman" w:cs="Times New Roman"/>
+          <w:color w:val="000000"/>
+          <w:sz w:val="28"/>
+          <w:szCs w:val="28"/>
+        </w:rPr>
+        <w:t>.</w:t>
+      </w:r>
+    </w:p>
+    <w:p>
+      <w:pPr>
+        <w:pStyle w:val="a3"/>
+        <w:spacing w:line="360" w:lineRule="auto"/>
+        <w:ind w:left="0" w:firstLine="851"/>
+        <w:jc w:val="both"/>
+        <w:rPr>
+          <w:rFonts w:ascii="Times New Roman" w:hAnsi="Times New Roman" w:cs="Times New Roman"/>
+          <w:color w:val="000000"/>
+          <w:sz w:val="28"/>
+          <w:szCs w:val="28"/>
+        </w:rPr>
+      </w:pPr>
+      <w:r>
+        <w:rPr>
+          <w:rFonts w:ascii="Times New Roman" w:hAnsi="Times New Roman" w:cs="Times New Roman"/>
+          <w:color w:val="000000"/>
+          <w:sz w:val="28"/>
+          <w:szCs w:val="28"/>
+        </w:rPr>
+        <w:t>На странице должны присутствовать следующие элементы:</w:t>
+      </w:r>
+    </w:p>
+    <w:p>
+      <w:pPr>
+        <w:pStyle w:val="a3"/>
+        <w:numPr>
+          <w:ilvl w:val="0"/>
+          <w:numId w:val="7"/>
+        </w:numPr>
+        <w:spacing w:line="360" w:lineRule="auto"/>
+        <w:jc w:val="both"/>
+        <w:rPr>
+          <w:rFonts w:ascii="Times New Roman" w:hAnsi="Times New Roman" w:cs="Times New Roman"/>
+          <w:color w:val="000000"/>
+          <w:sz w:val="28"/>
+          <w:szCs w:val="28"/>
+        </w:rPr>
+      </w:pPr>
+      <w:r>
+        <w:rPr>
+          <w:rFonts w:ascii="Times New Roman" w:hAnsi="Times New Roman" w:cs="Times New Roman"/>
+          <w:color w:val="000000"/>
+          <w:sz w:val="28"/>
+          <w:szCs w:val="28"/>
+        </w:rPr>
         <w:t xml:space="preserve">Форма для </w:t>
       </w:r>
       <w:r>
@@ -2211,6 +2379,7 @@
         <w:jc w:val="both"/>
         <w:rPr>
           <w:rFonts w:ascii="Times New Roman" w:hAnsi="Times New Roman" w:cs="Times New Roman"/>
+          <w:b/>
           <w:color w:val="000000"/>
           <w:sz w:val="28"/>
           <w:szCs w:val="28"/>
@@ -2234,6 +2403,118 @@
           <w:lang w:val="en-US"/>
         </w:rPr>
         <w:t>.</w:t>
+      </w:r>
+    </w:p>
+    <w:p>
+      <w:pPr>
+        <w:spacing w:line="360" w:lineRule="auto"/>
+        <w:ind w:firstLine="708"/>
+        <w:jc w:val="both"/>
+        <w:rPr>
+          <w:rFonts w:ascii="Times New Roman" w:hAnsi="Times New Roman" w:cs="Times New Roman"/>
+          <w:b/>
+          <w:color w:val="000000"/>
+          <w:sz w:val="28"/>
+          <w:szCs w:val="28"/>
+        </w:rPr>
+      </w:pPr>
+      <w:r>
+        <w:rPr>
+          <w:rFonts w:ascii="Times New Roman" w:hAnsi="Times New Roman" w:cs="Times New Roman"/>
+          <w:b/>
+          <w:color w:val="000000"/>
+          <w:sz w:val="28"/>
+          <w:szCs w:val="28"/>
+        </w:rPr>
+        <w:lastRenderedPageBreak/>
+        <w:t xml:space="preserve"> </w:t>
+      </w:r>
+      <w:r>
+        <w:rPr>
+          <w:rFonts w:ascii="Times New Roman" w:hAnsi="Times New Roman" w:cs="Times New Roman"/>
+          <w:b/>
+          <w:color w:val="000000"/>
+          <w:sz w:val="28"/>
+          <w:szCs w:val="28"/>
+        </w:rPr>
+        <w:t>Раздел «Пользователь»</w:t>
+      </w:r>
+    </w:p>
+    <w:p>
+      <w:pPr>
+        <w:spacing w:line="360" w:lineRule="auto"/>
+        <w:ind w:firstLine="708"/>
+        <w:jc w:val="both"/>
+        <w:rPr>
+          <w:rFonts w:ascii="Times New Roman" w:hAnsi="Times New Roman" w:cs="Times New Roman"/>
+          <w:b/>
+          <w:color w:val="000000"/>
+          <w:sz w:val="28"/>
+          <w:szCs w:val="28"/>
+        </w:rPr>
+      </w:pPr>
+    </w:p>
+    <w:p>
+      <w:pPr>
+        <w:spacing w:line="360" w:lineRule="auto"/>
+        <w:ind w:firstLine="851"/>
+        <w:jc w:val="both"/>
+        <w:rPr>
+          <w:rFonts w:ascii="Times New Roman" w:hAnsi="Times New Roman" w:cs="Times New Roman"/>
+          <w:color w:val="000000"/>
+          <w:sz w:val="28"/>
+          <w:szCs w:val="28"/>
+        </w:rPr>
+      </w:pPr>
+      <w:r>
+        <w:rPr>
+          <w:rFonts w:ascii="Times New Roman" w:hAnsi="Times New Roman" w:cs="Times New Roman"/>
+          <w:color w:val="000000"/>
+          <w:sz w:val="28"/>
+          <w:szCs w:val="28"/>
+        </w:rPr>
+        <w:t>Страница используется для отображения данных о пользователе и возможнос</w:t>
+      </w:r>
+      <w:r>
+        <w:rPr>
+          <w:rFonts w:ascii="Times New Roman" w:hAnsi="Times New Roman" w:cs="Times New Roman"/>
+          <w:color w:val="000000"/>
+          <w:sz w:val="28"/>
+          <w:szCs w:val="28"/>
+        </w:rPr>
+        <w:t>ти связаться с ним. Тут указаны все (кроме пароля)</w:t>
+      </w:r>
+      <w:r>
+        <w:rPr>
+          <w:rFonts w:ascii="Times New Roman" w:hAnsi="Times New Roman" w:cs="Times New Roman"/>
+          <w:color w:val="000000"/>
+          <w:sz w:val="28"/>
+          <w:szCs w:val="28"/>
+        </w:rPr>
+        <w:t xml:space="preserve"> данные о пользователе, которые он ввел на странице регистрации, а также дополнительная информация об организациях, в которых он состоит и его должность в них.</w:t>
+      </w:r>
+    </w:p>
+    <w:p>
+      <w:pPr>
+        <w:pStyle w:val="a3"/>
+        <w:spacing w:line="360" w:lineRule="auto"/>
+        <w:ind w:left="0" w:firstLine="851"/>
+        <w:jc w:val="both"/>
+        <w:rPr>
+          <w:rFonts w:ascii="Times New Roman" w:hAnsi="Times New Roman" w:cs="Times New Roman"/>
+          <w:color w:val="000000"/>
+          <w:sz w:val="28"/>
+          <w:szCs w:val="28"/>
+        </w:rPr>
+      </w:pPr>
+      <w:r>
+        <w:rPr>
+          <w:rFonts w:ascii="Times New Roman" w:hAnsi="Times New Roman" w:cs="Times New Roman"/>
+          <w:color w:val="000000"/>
+          <w:sz w:val="28"/>
+          <w:szCs w:val="28"/>
+        </w:rPr>
+        <w:t>На странице должны присутствовать следующие элементы:</w:t>
       </w:r>
     </w:p>
     <w:p>
@@ -2259,124 +2540,17 @@
           <w:sz w:val="28"/>
           <w:szCs w:val="28"/>
         </w:rPr>
-        <w:t>Ссылка на страницу входа</w:t>
-      </w:r>
-      <w:r>
-        <w:rPr>
-          <w:rFonts w:ascii="Times New Roman" w:hAnsi="Times New Roman" w:cs="Times New Roman"/>
-          <w:color w:val="000000"/>
-          <w:sz w:val="28"/>
-          <w:szCs w:val="28"/>
-        </w:rPr>
-        <w:t>.</w:t>
-      </w:r>
-    </w:p>
-    <w:p>
-      <w:pPr>
-        <w:spacing w:line="360" w:lineRule="auto"/>
-        <w:ind w:firstLine="851"/>
-        <w:jc w:val="both"/>
-        <w:rPr>
-          <w:rFonts w:ascii="Times New Roman" w:hAnsi="Times New Roman" w:cs="Times New Roman"/>
-          <w:b/>
-          <w:color w:val="000000"/>
-          <w:sz w:val="28"/>
-          <w:szCs w:val="28"/>
-        </w:rPr>
-      </w:pPr>
-      <w:r>
-        <w:rPr>
-          <w:rFonts w:ascii="Times New Roman" w:hAnsi="Times New Roman" w:cs="Times New Roman"/>
-          <w:b/>
-          <w:color w:val="000000"/>
-          <w:sz w:val="28"/>
-          <w:szCs w:val="28"/>
-        </w:rPr>
-        <w:t>Раздел «</w:t>
-      </w:r>
-      <w:r>
-        <w:rPr>
-          <w:rFonts w:ascii="Times New Roman" w:hAnsi="Times New Roman" w:cs="Times New Roman"/>
-          <w:b/>
-          <w:color w:val="000000"/>
-          <w:sz w:val="28"/>
-          <w:szCs w:val="28"/>
-        </w:rPr>
-        <w:t>Пользователь</w:t>
-      </w:r>
-      <w:r>
-        <w:rPr>
-          <w:rFonts w:ascii="Times New Roman" w:hAnsi="Times New Roman" w:cs="Times New Roman"/>
-          <w:b/>
-          <w:color w:val="000000"/>
-          <w:sz w:val="28"/>
-          <w:szCs w:val="28"/>
-        </w:rPr>
-        <w:t>»</w:t>
-      </w:r>
-    </w:p>
-    <w:p>
-      <w:pPr>
-        <w:spacing w:line="360" w:lineRule="auto"/>
-        <w:ind w:firstLine="851"/>
-        <w:jc w:val="both"/>
-        <w:rPr>
-          <w:rFonts w:ascii="Times New Roman" w:hAnsi="Times New Roman" w:cs="Times New Roman"/>
-          <w:color w:val="000000"/>
-          <w:sz w:val="28"/>
-          <w:szCs w:val="28"/>
-        </w:rPr>
-      </w:pPr>
-      <w:r>
-        <w:rPr>
-          <w:rFonts w:ascii="Times New Roman" w:hAnsi="Times New Roman" w:cs="Times New Roman"/>
-          <w:color w:val="000000"/>
-          <w:sz w:val="28"/>
-          <w:szCs w:val="28"/>
-        </w:rPr>
-        <w:lastRenderedPageBreak/>
-        <w:t>Страница используется для отображения данных о пользователе и возможнос</w:t>
-      </w:r>
-      <w:r>
-        <w:rPr>
-          <w:rFonts w:ascii="Times New Roman" w:hAnsi="Times New Roman" w:cs="Times New Roman"/>
-          <w:color w:val="000000"/>
-          <w:sz w:val="28"/>
-          <w:szCs w:val="28"/>
-        </w:rPr>
-        <w:t>ти связаться с ним. Тут указаны все (кроме пароля)</w:t>
-      </w:r>
-      <w:r>
-        <w:rPr>
-          <w:rFonts w:ascii="Times New Roman" w:hAnsi="Times New Roman" w:cs="Times New Roman"/>
-          <w:color w:val="000000"/>
-          <w:sz w:val="28"/>
-          <w:szCs w:val="28"/>
-        </w:rPr>
-        <w:t xml:space="preserve"> данные о пользователе, которые он ввел на странице регистрации, а также дополнительная информация об организациях, в которых он состоит и его должность в них.</w:t>
-      </w:r>
-    </w:p>
-    <w:p>
-      <w:pPr>
-        <w:pStyle w:val="a3"/>
-        <w:spacing w:line="360" w:lineRule="auto"/>
-        <w:ind w:left="0" w:firstLine="851"/>
-        <w:jc w:val="both"/>
-        <w:rPr>
-          <w:rFonts w:ascii="Times New Roman" w:hAnsi="Times New Roman" w:cs="Times New Roman"/>
-          <w:color w:val="000000"/>
-          <w:sz w:val="28"/>
-          <w:szCs w:val="28"/>
-        </w:rPr>
-      </w:pPr>
-      <w:r>
-        <w:rPr>
-          <w:rFonts w:ascii="Times New Roman" w:hAnsi="Times New Roman" w:cs="Times New Roman"/>
-          <w:color w:val="000000"/>
-          <w:sz w:val="28"/>
-          <w:szCs w:val="28"/>
-        </w:rPr>
-        <w:t>На странице должны присутствовать следующие элементы:</w:t>
+        <w:t>Панель навигации</w:t>
+      </w:r>
+      <w:r>
+        <w:rPr>
+          <w:rFonts w:ascii="Times New Roman" w:hAnsi="Times New Roman" w:cs="Times New Roman"/>
+          <w:color w:val="000000"/>
+          <w:sz w:val="28"/>
+          <w:szCs w:val="28"/>
+          <w:lang w:val="en-US"/>
+        </w:rPr>
+        <w:t>;</w:t>
       </w:r>
     </w:p>
     <w:p>
@@ -2402,17 +2576,7 @@
           <w:sz w:val="28"/>
           <w:szCs w:val="28"/>
         </w:rPr>
-        <w:t>Панель навигации</w:t>
-      </w:r>
-      <w:r>
-        <w:rPr>
-          <w:rFonts w:ascii="Times New Roman" w:hAnsi="Times New Roman" w:cs="Times New Roman"/>
-          <w:color w:val="000000"/>
-          <w:sz w:val="28"/>
-          <w:szCs w:val="28"/>
-          <w:lang w:val="en-US"/>
-        </w:rPr>
-        <w:t>;</w:t>
+        <w:t>Вся информация, которая была введена на странице регистрации;</w:t>
       </w:r>
     </w:p>
     <w:p>
@@ -2438,7 +2602,16 @@
           <w:sz w:val="28"/>
           <w:szCs w:val="28"/>
         </w:rPr>
-        <w:t>Вся информация, которая была введена на странице регистрации;</w:t>
+        <w:t>Информация об организациях пользователя и его должности в них</w:t>
+      </w:r>
+      <w:r>
+        <w:rPr>
+          <w:rFonts w:ascii="Times New Roman" w:hAnsi="Times New Roman" w:cs="Times New Roman"/>
+          <w:color w:val="000000"/>
+          <w:sz w:val="28"/>
+          <w:szCs w:val="28"/>
+        </w:rPr>
+        <w:t>;</w:t>
       </w:r>
     </w:p>
     <w:p>
@@ -2464,16 +2637,16 @@
           <w:sz w:val="28"/>
           <w:szCs w:val="28"/>
         </w:rPr>
-        <w:t>Информация об организациях пользователя и его должности в них</w:t>
-      </w:r>
-      <w:r>
-        <w:rPr>
-          <w:rFonts w:ascii="Times New Roman" w:hAnsi="Times New Roman" w:cs="Times New Roman"/>
-          <w:color w:val="000000"/>
-          <w:sz w:val="28"/>
-          <w:szCs w:val="28"/>
-        </w:rPr>
-        <w:t>;</w:t>
+        <w:t>Кнопка «Написать сообщение»</w:t>
+      </w:r>
+      <w:r>
+        <w:rPr>
+          <w:rFonts w:ascii="Times New Roman" w:hAnsi="Times New Roman" w:cs="Times New Roman"/>
+          <w:color w:val="000000"/>
+          <w:sz w:val="28"/>
+          <w:szCs w:val="28"/>
+        </w:rPr>
+        <w:t xml:space="preserve">, которая производит переход к переписке с данным пользователем. </w:t>
       </w:r>
     </w:p>
     <w:p>
@@ -2499,16 +2672,65 @@
           <w:sz w:val="28"/>
           <w:szCs w:val="28"/>
         </w:rPr>
-        <w:t>Кнопка «Написать сообщение»</w:t>
-      </w:r>
-      <w:r>
-        <w:rPr>
-          <w:rFonts w:ascii="Times New Roman" w:hAnsi="Times New Roman" w:cs="Times New Roman"/>
-          <w:color w:val="000000"/>
-          <w:sz w:val="28"/>
-          <w:szCs w:val="28"/>
-        </w:rPr>
-        <w:t xml:space="preserve">, которая производит переход к переписке с данным пользователем. </w:t>
+        <w:t>Надпись статуса</w:t>
+      </w:r>
+      <w:r>
+        <w:rPr>
+          <w:rFonts w:ascii="Times New Roman" w:hAnsi="Times New Roman" w:cs="Times New Roman"/>
+          <w:color w:val="000000"/>
+          <w:sz w:val="28"/>
+          <w:szCs w:val="28"/>
+        </w:rPr>
+        <w:t xml:space="preserve"> </w:t>
+      </w:r>
+      <w:r>
+        <w:rPr>
+          <w:rFonts w:ascii="Times New Roman" w:hAnsi="Times New Roman" w:cs="Times New Roman"/>
+          <w:color w:val="000000"/>
+          <w:sz w:val="28"/>
+          <w:szCs w:val="28"/>
+        </w:rPr>
+        <w:t>(онлайн или офлайн)</w:t>
+      </w:r>
+      <w:r>
+        <w:rPr>
+          <w:rFonts w:ascii="Times New Roman" w:hAnsi="Times New Roman" w:cs="Times New Roman"/>
+          <w:color w:val="000000"/>
+          <w:sz w:val="28"/>
+          <w:szCs w:val="28"/>
+        </w:rPr>
+        <w:t>;</w:t>
+      </w:r>
+    </w:p>
+    <w:p>
+      <w:pPr>
+        <w:spacing w:line="360" w:lineRule="auto"/>
+        <w:ind w:firstLine="851"/>
+        <w:jc w:val="both"/>
+        <w:rPr>
+          <w:rFonts w:ascii="Times New Roman" w:hAnsi="Times New Roman" w:cs="Times New Roman"/>
+          <w:color w:val="000000"/>
+          <w:sz w:val="28"/>
+          <w:szCs w:val="28"/>
+        </w:rPr>
+      </w:pPr>
+      <w:r>
+        <w:rPr>
+          <w:rFonts w:ascii="Times New Roman" w:hAnsi="Times New Roman" w:cs="Times New Roman"/>
+          <w:color w:val="000000"/>
+          <w:sz w:val="28"/>
+          <w:szCs w:val="28"/>
+        </w:rPr>
+        <w:t>Если страница является личной страницей текущего пользователя должны дополнительно присутствовать следующие элементы</w:t>
+      </w:r>
+      <w:r>
+        <w:rPr>
+          <w:rFonts w:ascii="Times New Roman" w:hAnsi="Times New Roman" w:cs="Times New Roman"/>
+          <w:color w:val="000000"/>
+          <w:sz w:val="28"/>
+          <w:szCs w:val="28"/>
+        </w:rPr>
+        <w:t>:</w:t>
       </w:r>
     </w:p>
     <w:p>
@@ -2534,37 +2756,49 @@
           <w:sz w:val="28"/>
           <w:szCs w:val="28"/>
         </w:rPr>
-        <w:t xml:space="preserve">Надпись </w:t>
-      </w:r>
-      <w:proofErr w:type="gramStart"/>
-      <w:r>
-        <w:rPr>
-          <w:rFonts w:ascii="Times New Roman" w:hAnsi="Times New Roman" w:cs="Times New Roman"/>
-          <w:color w:val="000000"/>
-          <w:sz w:val="28"/>
-          <w:szCs w:val="28"/>
-        </w:rPr>
-        <w:t>статуса(</w:t>
-      </w:r>
-      <w:proofErr w:type="gramEnd"/>
-      <w:r>
-        <w:rPr>
-          <w:rFonts w:ascii="Times New Roman" w:hAnsi="Times New Roman" w:cs="Times New Roman"/>
-          <w:color w:val="000000"/>
-          <w:sz w:val="28"/>
-          <w:szCs w:val="28"/>
-        </w:rPr>
-        <w:t>онлайн или офлайн)</w:t>
-      </w:r>
-      <w:r>
-        <w:rPr>
-          <w:rFonts w:ascii="Times New Roman" w:hAnsi="Times New Roman" w:cs="Times New Roman"/>
-          <w:color w:val="000000"/>
-          <w:sz w:val="28"/>
-          <w:szCs w:val="28"/>
-        </w:rPr>
-        <w:t>;</w:t>
-      </w:r>
+        <w:t>Кнопка «Редактировать»</w:t>
+      </w:r>
+      <w:r>
+        <w:rPr>
+          <w:rFonts w:ascii="Times New Roman" w:hAnsi="Times New Roman" w:cs="Times New Roman"/>
+          <w:color w:val="000000"/>
+          <w:sz w:val="28"/>
+          <w:szCs w:val="28"/>
+        </w:rPr>
+        <w:t xml:space="preserve">, </w:t>
+      </w:r>
+      <w:r>
+        <w:rPr>
+          <w:rFonts w:ascii="Times New Roman" w:hAnsi="Times New Roman" w:cs="Times New Roman"/>
+          <w:color w:val="000000"/>
+          <w:sz w:val="28"/>
+          <w:szCs w:val="28"/>
+        </w:rPr>
+        <w:t>которая производит пер</w:t>
+      </w:r>
+      <w:r>
+        <w:rPr>
+          <w:rFonts w:ascii="Times New Roman" w:hAnsi="Times New Roman" w:cs="Times New Roman"/>
+          <w:color w:val="000000"/>
+          <w:sz w:val="28"/>
+          <w:szCs w:val="28"/>
+        </w:rPr>
+        <w:t>еход к странице.</w:t>
+      </w:r>
+    </w:p>
+    <w:p>
+      <w:pPr>
+        <w:pStyle w:val="a3"/>
+        <w:spacing w:line="360" w:lineRule="auto"/>
+        <w:ind w:left="2291"/>
+        <w:jc w:val="both"/>
+        <w:rPr>
+          <w:rFonts w:ascii="Times New Roman" w:hAnsi="Times New Roman" w:cs="Times New Roman"/>
+          <w:color w:val="000000"/>
+          <w:sz w:val="28"/>
+          <w:szCs w:val="28"/>
+        </w:rPr>
+      </w:pPr>
     </w:p>
     <w:p>
       <w:pPr>
@@ -2573,28 +2807,124 @@
         <w:jc w:val="both"/>
         <w:rPr>
           <w:rFonts w:ascii="Times New Roman" w:hAnsi="Times New Roman" w:cs="Times New Roman"/>
-          <w:color w:val="000000"/>
-          <w:sz w:val="28"/>
-          <w:szCs w:val="28"/>
-        </w:rPr>
-      </w:pPr>
-      <w:r>
-        <w:rPr>
-          <w:rFonts w:ascii="Times New Roman" w:hAnsi="Times New Roman" w:cs="Times New Roman"/>
-          <w:color w:val="000000"/>
-          <w:sz w:val="28"/>
-          <w:szCs w:val="28"/>
-        </w:rPr>
-        <w:t>Если страница является личной страницей текущего пользователя должны дополнительно присутствовать следующие элементы</w:t>
-      </w:r>
-      <w:r>
-        <w:rPr>
-          <w:rFonts w:ascii="Times New Roman" w:hAnsi="Times New Roman" w:cs="Times New Roman"/>
-          <w:color w:val="000000"/>
-          <w:sz w:val="28"/>
-          <w:szCs w:val="28"/>
-        </w:rPr>
-        <w:t>:</w:t>
+          <w:b/>
+          <w:color w:val="000000"/>
+          <w:sz w:val="28"/>
+          <w:szCs w:val="28"/>
+        </w:rPr>
+      </w:pPr>
+      <w:r>
+        <w:rPr>
+          <w:rFonts w:ascii="Times New Roman" w:hAnsi="Times New Roman" w:cs="Times New Roman"/>
+          <w:b/>
+          <w:color w:val="000000"/>
+          <w:sz w:val="28"/>
+          <w:szCs w:val="28"/>
+        </w:rPr>
+        <w:t>Раздел «Редактировать</w:t>
+      </w:r>
+      <w:r>
+        <w:rPr>
+          <w:rFonts w:ascii="Times New Roman" w:hAnsi="Times New Roman" w:cs="Times New Roman"/>
+          <w:b/>
+          <w:color w:val="000000"/>
+          <w:sz w:val="28"/>
+          <w:szCs w:val="28"/>
+        </w:rPr>
+        <w:t>»</w:t>
+      </w:r>
+    </w:p>
+    <w:p>
+      <w:pPr>
+        <w:spacing w:line="360" w:lineRule="auto"/>
+        <w:ind w:firstLine="851"/>
+        <w:jc w:val="both"/>
+        <w:rPr>
+          <w:rFonts w:ascii="Times New Roman" w:hAnsi="Times New Roman" w:cs="Times New Roman"/>
+          <w:b/>
+          <w:color w:val="000000"/>
+          <w:sz w:val="28"/>
+          <w:szCs w:val="28"/>
+        </w:rPr>
+      </w:pPr>
+    </w:p>
+    <w:p>
+      <w:pPr>
+        <w:spacing w:line="360" w:lineRule="auto"/>
+        <w:ind w:firstLine="851"/>
+        <w:jc w:val="both"/>
+        <w:rPr>
+          <w:rFonts w:ascii="Times New Roman" w:hAnsi="Times New Roman" w:cs="Times New Roman"/>
+          <w:color w:val="000000"/>
+          <w:sz w:val="28"/>
+          <w:szCs w:val="28"/>
+        </w:rPr>
+      </w:pPr>
+      <w:r>
+        <w:rPr>
+          <w:rFonts w:ascii="Times New Roman" w:hAnsi="Times New Roman" w:cs="Times New Roman"/>
+          <w:color w:val="000000"/>
+          <w:sz w:val="28"/>
+          <w:szCs w:val="28"/>
+        </w:rPr>
+        <w:t xml:space="preserve">Страница </w:t>
+      </w:r>
+      <w:r>
+        <w:rPr>
+          <w:rFonts w:ascii="Times New Roman" w:hAnsi="Times New Roman" w:cs="Times New Roman"/>
+          <w:color w:val="000000"/>
+          <w:sz w:val="28"/>
+          <w:szCs w:val="28"/>
+        </w:rPr>
+        <w:t>предназначена для редактирования личной информации пользователя или смены пароля</w:t>
+      </w:r>
+      <w:r>
+        <w:rPr>
+          <w:rFonts w:ascii="Times New Roman" w:hAnsi="Times New Roman" w:cs="Times New Roman"/>
+          <w:color w:val="000000"/>
+          <w:sz w:val="28"/>
+          <w:szCs w:val="28"/>
+        </w:rPr>
+        <w:t>.</w:t>
+      </w:r>
+      <w:r>
+        <w:rPr>
+          <w:rFonts w:ascii="Times New Roman" w:hAnsi="Times New Roman" w:cs="Times New Roman"/>
+          <w:color w:val="000000"/>
+          <w:sz w:val="28"/>
+          <w:szCs w:val="28"/>
+        </w:rPr>
+        <w:t xml:space="preserve"> Все поля заранее заполнены последней сохраненной информацией.</w:t>
+      </w:r>
+    </w:p>
+    <w:p>
+      <w:pPr>
+        <w:spacing w:line="360" w:lineRule="auto"/>
+        <w:jc w:val="both"/>
+        <w:rPr>
+          <w:rFonts w:ascii="Times New Roman" w:hAnsi="Times New Roman" w:cs="Times New Roman"/>
+          <w:color w:val="000000"/>
+          <w:sz w:val="28"/>
+          <w:szCs w:val="28"/>
+        </w:rPr>
+      </w:pPr>
+      <w:r>
+        <w:rPr>
+          <w:rFonts w:ascii="Times New Roman" w:hAnsi="Times New Roman" w:cs="Times New Roman"/>
+          <w:color w:val="000000"/>
+          <w:sz w:val="28"/>
+          <w:szCs w:val="28"/>
+        </w:rPr>
+        <w:tab/>
+      </w:r>
+      <w:r>
+        <w:rPr>
+          <w:rFonts w:ascii="Times New Roman" w:hAnsi="Times New Roman" w:cs="Times New Roman"/>
+          <w:color w:val="000000"/>
+          <w:sz w:val="28"/>
+          <w:szCs w:val="28"/>
+        </w:rPr>
+        <w:t>На странице должны присутствовать следующие элементы:</w:t>
       </w:r>
     </w:p>
     <w:p>
@@ -2620,175 +2950,18 @@
           <w:sz w:val="28"/>
           <w:szCs w:val="28"/>
         </w:rPr>
-        <w:t>Кнопка «Редактировать»</w:t>
-      </w:r>
-      <w:r>
-        <w:rPr>
-          <w:rFonts w:ascii="Times New Roman" w:hAnsi="Times New Roman" w:cs="Times New Roman"/>
-          <w:color w:val="000000"/>
-          <w:sz w:val="28"/>
-          <w:szCs w:val="28"/>
-        </w:rPr>
-        <w:t xml:space="preserve">, </w:t>
-      </w:r>
-      <w:r>
-        <w:rPr>
-          <w:rFonts w:ascii="Times New Roman" w:hAnsi="Times New Roman" w:cs="Times New Roman"/>
-          <w:color w:val="000000"/>
-          <w:sz w:val="28"/>
-          <w:szCs w:val="28"/>
-        </w:rPr>
-        <w:t>которая производит пер</w:t>
-      </w:r>
-      <w:r>
-        <w:rPr>
-          <w:rFonts w:ascii="Times New Roman" w:hAnsi="Times New Roman" w:cs="Times New Roman"/>
-          <w:color w:val="000000"/>
-          <w:sz w:val="28"/>
-          <w:szCs w:val="28"/>
-        </w:rPr>
-        <w:t>еход к странице.</w:t>
-      </w:r>
-    </w:p>
-    <w:p>
-      <w:pPr>
-        <w:pStyle w:val="a3"/>
-        <w:spacing w:line="360" w:lineRule="auto"/>
-        <w:ind w:left="2291"/>
-        <w:jc w:val="both"/>
-        <w:rPr>
-          <w:rFonts w:ascii="Times New Roman" w:hAnsi="Times New Roman" w:cs="Times New Roman"/>
-          <w:color w:val="000000"/>
-          <w:sz w:val="28"/>
-          <w:szCs w:val="28"/>
-        </w:rPr>
-      </w:pPr>
-    </w:p>
-    <w:p>
-      <w:pPr>
-        <w:spacing w:line="360" w:lineRule="auto"/>
-        <w:ind w:firstLine="851"/>
-        <w:jc w:val="both"/>
-        <w:rPr>
-          <w:rFonts w:ascii="Times New Roman" w:hAnsi="Times New Roman" w:cs="Times New Roman"/>
-          <w:b/>
-          <w:color w:val="000000"/>
-          <w:sz w:val="28"/>
-          <w:szCs w:val="28"/>
-        </w:rPr>
-      </w:pPr>
-      <w:r>
-        <w:rPr>
-          <w:rFonts w:ascii="Times New Roman" w:hAnsi="Times New Roman" w:cs="Times New Roman"/>
-          <w:b/>
-          <w:color w:val="000000"/>
-          <w:sz w:val="28"/>
-          <w:szCs w:val="28"/>
-        </w:rPr>
-        <w:t>Раздел «Редактировать</w:t>
-      </w:r>
-      <w:r>
-        <w:rPr>
-          <w:rFonts w:ascii="Times New Roman" w:hAnsi="Times New Roman" w:cs="Times New Roman"/>
-          <w:b/>
-          <w:color w:val="000000"/>
-          <w:sz w:val="28"/>
-          <w:szCs w:val="28"/>
-        </w:rPr>
-        <w:t>»</w:t>
-      </w:r>
-    </w:p>
-    <w:p>
-      <w:pPr>
-        <w:spacing w:line="360" w:lineRule="auto"/>
-        <w:ind w:firstLine="851"/>
-        <w:jc w:val="both"/>
-        <w:rPr>
-          <w:rFonts w:ascii="Times New Roman" w:hAnsi="Times New Roman" w:cs="Times New Roman"/>
-          <w:b/>
-          <w:color w:val="000000"/>
-          <w:sz w:val="28"/>
-          <w:szCs w:val="28"/>
-        </w:rPr>
-      </w:pPr>
-    </w:p>
-    <w:p>
-      <w:pPr>
-        <w:spacing w:line="360" w:lineRule="auto"/>
-        <w:ind w:firstLine="851"/>
-        <w:jc w:val="both"/>
-        <w:rPr>
-          <w:rFonts w:ascii="Times New Roman" w:hAnsi="Times New Roman" w:cs="Times New Roman"/>
-          <w:color w:val="000000"/>
-          <w:sz w:val="28"/>
-          <w:szCs w:val="28"/>
-        </w:rPr>
-      </w:pPr>
-      <w:r>
-        <w:rPr>
-          <w:rFonts w:ascii="Times New Roman" w:hAnsi="Times New Roman" w:cs="Times New Roman"/>
-          <w:color w:val="000000"/>
-          <w:sz w:val="28"/>
-          <w:szCs w:val="28"/>
-        </w:rPr>
-        <w:t xml:space="preserve">Страница </w:t>
-      </w:r>
-      <w:r>
-        <w:rPr>
-          <w:rFonts w:ascii="Times New Roman" w:hAnsi="Times New Roman" w:cs="Times New Roman"/>
-          <w:color w:val="000000"/>
-          <w:sz w:val="28"/>
-          <w:szCs w:val="28"/>
-        </w:rPr>
-        <w:t>предназначена для редактирования личной информации пользователя или смены пароля</w:t>
-      </w:r>
-      <w:r>
-        <w:rPr>
-          <w:rFonts w:ascii="Times New Roman" w:hAnsi="Times New Roman" w:cs="Times New Roman"/>
-          <w:color w:val="000000"/>
-          <w:sz w:val="28"/>
-          <w:szCs w:val="28"/>
-        </w:rPr>
-        <w:t>.</w:t>
-      </w:r>
-      <w:r>
-        <w:rPr>
-          <w:rFonts w:ascii="Times New Roman" w:hAnsi="Times New Roman" w:cs="Times New Roman"/>
-          <w:color w:val="000000"/>
-          <w:sz w:val="28"/>
-          <w:szCs w:val="28"/>
-        </w:rPr>
-        <w:t xml:space="preserve"> Все поля заранее заполнены последней сохраненной информацией.</w:t>
-      </w:r>
-    </w:p>
-    <w:p>
-      <w:pPr>
-        <w:spacing w:line="360" w:lineRule="auto"/>
-        <w:jc w:val="both"/>
-        <w:rPr>
-          <w:rFonts w:ascii="Times New Roman" w:hAnsi="Times New Roman" w:cs="Times New Roman"/>
-          <w:color w:val="000000"/>
-          <w:sz w:val="28"/>
-          <w:szCs w:val="28"/>
-        </w:rPr>
-      </w:pPr>
-      <w:r>
-        <w:rPr>
-          <w:rFonts w:ascii="Times New Roman" w:hAnsi="Times New Roman" w:cs="Times New Roman"/>
-          <w:color w:val="000000"/>
-          <w:sz w:val="28"/>
-          <w:szCs w:val="28"/>
-        </w:rPr>
-        <w:tab/>
-      </w:r>
-      <w:r>
-        <w:rPr>
-          <w:rFonts w:ascii="Times New Roman" w:hAnsi="Times New Roman" w:cs="Times New Roman"/>
-          <w:color w:val="000000"/>
-          <w:sz w:val="28"/>
-          <w:szCs w:val="28"/>
-        </w:rPr>
-        <w:t>На странице должны присутствовать следующие элементы:</w:t>
+        <w:lastRenderedPageBreak/>
+        <w:t>Панель навигации</w:t>
+      </w:r>
+      <w:r>
+        <w:rPr>
+          <w:rFonts w:ascii="Times New Roman" w:hAnsi="Times New Roman" w:cs="Times New Roman"/>
+          <w:color w:val="000000"/>
+          <w:sz w:val="28"/>
+          <w:szCs w:val="28"/>
+          <w:lang w:val="en-US"/>
+        </w:rPr>
+        <w:t>;</w:t>
       </w:r>
     </w:p>
     <w:p>
@@ -2814,7 +2987,25 @@
           <w:sz w:val="28"/>
           <w:szCs w:val="28"/>
         </w:rPr>
-        <w:t>Панель навигации</w:t>
+        <w:t>Поле «</w:t>
+      </w:r>
+      <w:r>
+        <w:rPr>
+          <w:rFonts w:ascii="Times New Roman" w:hAnsi="Times New Roman" w:cs="Times New Roman"/>
+          <w:color w:val="000000"/>
+          <w:sz w:val="28"/>
+          <w:szCs w:val="28"/>
+        </w:rPr>
+        <w:t>Имя</w:t>
+      </w:r>
+      <w:r>
+        <w:rPr>
+          <w:rFonts w:ascii="Times New Roman" w:hAnsi="Times New Roman" w:cs="Times New Roman"/>
+          <w:color w:val="000000"/>
+          <w:sz w:val="28"/>
+          <w:szCs w:val="28"/>
+        </w:rPr>
+        <w:t>»</w:t>
       </w:r>
       <w:r>
         <w:rPr>
@@ -2859,7 +3050,7 @@
           <w:sz w:val="28"/>
           <w:szCs w:val="28"/>
         </w:rPr>
-        <w:t>Имя</w:t>
+        <w:t>Отчество</w:t>
       </w:r>
       <w:r>
         <w:rPr>
@@ -2904,7 +3095,6 @@
           <w:sz w:val="28"/>
           <w:szCs w:val="28"/>
         </w:rPr>
-        <w:lastRenderedPageBreak/>
         <w:t>Поле «</w:t>
       </w:r>
       <w:r>
@@ -2914,7 +3104,7 @@
           <w:sz w:val="28"/>
           <w:szCs w:val="28"/>
         </w:rPr>
-        <w:t>Отчество</w:t>
+        <w:t>Дата рождения</w:t>
       </w:r>
       <w:r>
         <w:rPr>
@@ -2959,33 +3149,43 @@
           <w:sz w:val="28"/>
           <w:szCs w:val="28"/>
         </w:rPr>
-        <w:t>Поле «</w:t>
-      </w:r>
-      <w:r>
-        <w:rPr>
-          <w:rFonts w:ascii="Times New Roman" w:hAnsi="Times New Roman" w:cs="Times New Roman"/>
-          <w:color w:val="000000"/>
-          <w:sz w:val="28"/>
-          <w:szCs w:val="28"/>
-        </w:rPr>
-        <w:t>Дата рождения</w:t>
-      </w:r>
-      <w:r>
-        <w:rPr>
-          <w:rFonts w:ascii="Times New Roman" w:hAnsi="Times New Roman" w:cs="Times New Roman"/>
-          <w:color w:val="000000"/>
-          <w:sz w:val="28"/>
-          <w:szCs w:val="28"/>
-        </w:rPr>
-        <w:t>»</w:t>
-      </w:r>
-      <w:r>
-        <w:rPr>
-          <w:rFonts w:ascii="Times New Roman" w:hAnsi="Times New Roman" w:cs="Times New Roman"/>
-          <w:color w:val="000000"/>
-          <w:sz w:val="28"/>
-          <w:szCs w:val="28"/>
-          <w:lang w:val="en-US"/>
+        <w:t xml:space="preserve">Поле для загрузки </w:t>
+      </w:r>
+      <w:proofErr w:type="spellStart"/>
+      <w:r>
+        <w:rPr>
+          <w:rFonts w:ascii="Times New Roman" w:hAnsi="Times New Roman" w:cs="Times New Roman"/>
+          <w:color w:val="000000"/>
+          <w:sz w:val="28"/>
+          <w:szCs w:val="28"/>
+        </w:rPr>
+        <w:t>а</w:t>
+      </w:r>
+      <w:r>
+        <w:rPr>
+          <w:rFonts w:ascii="Times New Roman" w:hAnsi="Times New Roman" w:cs="Times New Roman"/>
+          <w:color w:val="000000"/>
+          <w:sz w:val="28"/>
+          <w:szCs w:val="28"/>
+        </w:rPr>
+        <w:t>ватар</w:t>
+      </w:r>
+      <w:r>
+        <w:rPr>
+          <w:rFonts w:ascii="Times New Roman" w:hAnsi="Times New Roman" w:cs="Times New Roman"/>
+          <w:color w:val="000000"/>
+          <w:sz w:val="28"/>
+          <w:szCs w:val="28"/>
+        </w:rPr>
+        <w:t>а</w:t>
+      </w:r>
+      <w:proofErr w:type="spellEnd"/>
+      <w:r>
+        <w:rPr>
+          <w:rFonts w:ascii="Times New Roman" w:hAnsi="Times New Roman" w:cs="Times New Roman"/>
+          <w:color w:val="000000"/>
+          <w:sz w:val="28"/>
+          <w:szCs w:val="28"/>
         </w:rPr>
         <w:t>;</w:t>
       </w:r>
@@ -3013,45 +3213,7 @@
           <w:sz w:val="28"/>
           <w:szCs w:val="28"/>
         </w:rPr>
-        <w:t xml:space="preserve">Поле для загрузки </w:t>
-      </w:r>
-      <w:proofErr w:type="spellStart"/>
-      <w:r>
-        <w:rPr>
-          <w:rFonts w:ascii="Times New Roman" w:hAnsi="Times New Roman" w:cs="Times New Roman"/>
-          <w:color w:val="000000"/>
-          <w:sz w:val="28"/>
-          <w:szCs w:val="28"/>
-        </w:rPr>
-        <w:t>а</w:t>
-      </w:r>
-      <w:r>
-        <w:rPr>
-          <w:rFonts w:ascii="Times New Roman" w:hAnsi="Times New Roman" w:cs="Times New Roman"/>
-          <w:color w:val="000000"/>
-          <w:sz w:val="28"/>
-          <w:szCs w:val="28"/>
-        </w:rPr>
-        <w:t>ватар</w:t>
-      </w:r>
-      <w:r>
-        <w:rPr>
-          <w:rFonts w:ascii="Times New Roman" w:hAnsi="Times New Roman" w:cs="Times New Roman"/>
-          <w:color w:val="000000"/>
-          <w:sz w:val="28"/>
-          <w:szCs w:val="28"/>
-        </w:rPr>
-        <w:t>а</w:t>
-      </w:r>
-      <w:proofErr w:type="spellEnd"/>
-      <w:r>
-        <w:rPr>
-          <w:rFonts w:ascii="Times New Roman" w:hAnsi="Times New Roman" w:cs="Times New Roman"/>
-          <w:color w:val="000000"/>
-          <w:sz w:val="28"/>
-          <w:szCs w:val="28"/>
-        </w:rPr>
-        <w:t>;</w:t>
+        <w:t>Номер телефона;</w:t>
       </w:r>
     </w:p>
     <w:p>
@@ -3077,7 +3239,70 @@
           <w:sz w:val="28"/>
           <w:szCs w:val="28"/>
         </w:rPr>
-        <w:t>Номер телефона;</w:t>
+        <w:t>Кнопка</w:t>
+      </w:r>
+      <w:r>
+        <w:rPr>
+          <w:rFonts w:ascii="Times New Roman" w:hAnsi="Times New Roman" w:cs="Times New Roman"/>
+          <w:color w:val="000000"/>
+          <w:sz w:val="28"/>
+          <w:szCs w:val="28"/>
+        </w:rPr>
+        <w:t xml:space="preserve"> «Изменить пароль»</w:t>
+      </w:r>
+      <w:r>
+        <w:rPr>
+          <w:rFonts w:ascii="Times New Roman" w:hAnsi="Times New Roman" w:cs="Times New Roman"/>
+          <w:color w:val="000000"/>
+          <w:sz w:val="28"/>
+          <w:szCs w:val="28"/>
+        </w:rPr>
+        <w:t xml:space="preserve"> открывающая окно подтверждения с кнопками «</w:t>
+      </w:r>
+      <w:r>
+        <w:rPr>
+          <w:rFonts w:ascii="Times New Roman" w:hAnsi="Times New Roman" w:cs="Times New Roman"/>
+          <w:color w:val="000000"/>
+          <w:sz w:val="28"/>
+          <w:szCs w:val="28"/>
+        </w:rPr>
+        <w:t>Изменить</w:t>
+      </w:r>
+      <w:r>
+        <w:rPr>
+          <w:rFonts w:ascii="Times New Roman" w:hAnsi="Times New Roman" w:cs="Times New Roman"/>
+          <w:color w:val="000000"/>
+          <w:sz w:val="28"/>
+          <w:szCs w:val="28"/>
+        </w:rPr>
+        <w:t>» и «Отмена»</w:t>
+      </w:r>
+      <w:r>
+        <w:rPr>
+          <w:rFonts w:ascii="Times New Roman" w:hAnsi="Times New Roman" w:cs="Times New Roman"/>
+          <w:color w:val="000000"/>
+          <w:sz w:val="28"/>
+          <w:szCs w:val="28"/>
+        </w:rPr>
+        <w:t>. При подтверждении</w:t>
+      </w:r>
+      <w:r>
+        <w:rPr>
+          <w:rFonts w:ascii="Times New Roman" w:hAnsi="Times New Roman" w:cs="Times New Roman"/>
+          <w:color w:val="000000"/>
+          <w:sz w:val="28"/>
+          <w:szCs w:val="28"/>
+        </w:rPr>
+        <w:t xml:space="preserve"> происходит отправка сообщения с ссылкой изменения пароля на почту привязанную к аккаунту</w:t>
+      </w:r>
+      <w:r>
+        <w:rPr>
+          <w:rFonts w:ascii="Times New Roman" w:hAnsi="Times New Roman" w:cs="Times New Roman"/>
+          <w:color w:val="000000"/>
+          <w:sz w:val="28"/>
+          <w:szCs w:val="28"/>
+        </w:rPr>
+        <w:t>;</w:t>
       </w:r>
     </w:p>
     <w:p>
@@ -3088,95 +3313,6 @@
           <w:numId w:val="7"/>
         </w:numPr>
         <w:spacing w:line="360" w:lineRule="auto"/>
-        <w:jc w:val="both"/>
-        <w:rPr>
-          <w:rFonts w:ascii="Times New Roman" w:hAnsi="Times New Roman" w:cs="Times New Roman"/>
-          <w:color w:val="000000"/>
-          <w:sz w:val="28"/>
-          <w:szCs w:val="28"/>
-        </w:rPr>
-      </w:pPr>
-      <w:r>
-        <w:rPr>
-          <w:rFonts w:ascii="Times New Roman" w:hAnsi="Times New Roman" w:cs="Times New Roman"/>
-          <w:color w:val="000000"/>
-          <w:sz w:val="28"/>
-          <w:szCs w:val="28"/>
-        </w:rPr>
-        <w:t>Кнопка</w:t>
-      </w:r>
-      <w:r>
-        <w:rPr>
-          <w:rFonts w:ascii="Times New Roman" w:hAnsi="Times New Roman" w:cs="Times New Roman"/>
-          <w:color w:val="000000"/>
-          <w:sz w:val="28"/>
-          <w:szCs w:val="28"/>
-        </w:rPr>
-        <w:t xml:space="preserve"> «Изменить пароль»</w:t>
-      </w:r>
-      <w:r>
-        <w:rPr>
-          <w:rFonts w:ascii="Times New Roman" w:hAnsi="Times New Roman" w:cs="Times New Roman"/>
-          <w:color w:val="000000"/>
-          <w:sz w:val="28"/>
-          <w:szCs w:val="28"/>
-        </w:rPr>
-        <w:t xml:space="preserve"> открывающая окно подтверждения с кнопками «</w:t>
-      </w:r>
-      <w:r>
-        <w:rPr>
-          <w:rFonts w:ascii="Times New Roman" w:hAnsi="Times New Roman" w:cs="Times New Roman"/>
-          <w:color w:val="000000"/>
-          <w:sz w:val="28"/>
-          <w:szCs w:val="28"/>
-        </w:rPr>
-        <w:t>Изменить</w:t>
-      </w:r>
-      <w:r>
-        <w:rPr>
-          <w:rFonts w:ascii="Times New Roman" w:hAnsi="Times New Roman" w:cs="Times New Roman"/>
-          <w:color w:val="000000"/>
-          <w:sz w:val="28"/>
-          <w:szCs w:val="28"/>
-        </w:rPr>
-        <w:t>» и «Отмена»</w:t>
-      </w:r>
-      <w:r>
-        <w:rPr>
-          <w:rFonts w:ascii="Times New Roman" w:hAnsi="Times New Roman" w:cs="Times New Roman"/>
-          <w:color w:val="000000"/>
-          <w:sz w:val="28"/>
-          <w:szCs w:val="28"/>
-        </w:rPr>
-        <w:t>. При подтверждении</w:t>
-      </w:r>
-      <w:r>
-        <w:rPr>
-          <w:rFonts w:ascii="Times New Roman" w:hAnsi="Times New Roman" w:cs="Times New Roman"/>
-          <w:color w:val="000000"/>
-          <w:sz w:val="28"/>
-          <w:szCs w:val="28"/>
-        </w:rPr>
-        <w:t xml:space="preserve"> происходит отправка сообщения с ссылкой изменения пароля на почту привязанную к аккаунту</w:t>
-      </w:r>
-      <w:r>
-        <w:rPr>
-          <w:rFonts w:ascii="Times New Roman" w:hAnsi="Times New Roman" w:cs="Times New Roman"/>
-          <w:color w:val="000000"/>
-          <w:sz w:val="28"/>
-          <w:szCs w:val="28"/>
-        </w:rPr>
-        <w:t>;</w:t>
-      </w:r>
-    </w:p>
-    <w:p>
-      <w:pPr>
-        <w:pStyle w:val="a3"/>
-        <w:numPr>
-          <w:ilvl w:val="0"/>
-          <w:numId w:val="7"/>
-        </w:numPr>
-        <w:spacing w:line="360" w:lineRule="auto"/>
         <w:ind w:left="2268" w:hanging="283"/>
         <w:jc w:val="both"/>
         <w:rPr>
@@ -3340,7 +3476,23 @@
           <w:sz w:val="28"/>
           <w:szCs w:val="28"/>
         </w:rPr>
-        <w:t>. Также должна присутствовать кнопка «Редактировать» если вы являетесь создателем организации. Эта кнопка запускает модальное окно, в котором пользователь может изменить логотип название или описание в соответствующих полях</w:t>
+        <w:t>. Также должна присутствовать кнопка «Редактировать»</w:t>
+      </w:r>
+      <w:r>
+        <w:rPr>
+          <w:rFonts w:ascii="Times New Roman" w:hAnsi="Times New Roman" w:cs="Times New Roman"/>
+          <w:sz w:val="28"/>
+          <w:szCs w:val="28"/>
+        </w:rPr>
+        <w:t>,</w:t>
+      </w:r>
+      <w:r>
+        <w:rPr>
+          <w:rFonts w:ascii="Times New Roman" w:hAnsi="Times New Roman" w:cs="Times New Roman"/>
+          <w:sz w:val="28"/>
+          <w:szCs w:val="28"/>
+        </w:rPr>
+        <w:t xml:space="preserve"> если вы являетесь создателем организации. Эта кнопка запускает модальное окно, в котором пользователь может изменить логотип название или описание в соответствующих полях</w:t>
       </w:r>
       <w:r>
         <w:rPr>
@@ -3479,17 +3631,29 @@
         <w:jc w:val="both"/>
         <w:rPr>
           <w:rFonts w:ascii="Times New Roman" w:hAnsi="Times New Roman" w:cs="Times New Roman"/>
-          <w:sz w:val="28"/>
-          <w:szCs w:val="28"/>
-        </w:rPr>
-      </w:pPr>
-      <w:r>
-        <w:rPr>
-          <w:rFonts w:ascii="Times New Roman" w:hAnsi="Times New Roman" w:cs="Times New Roman"/>
-          <w:sz w:val="28"/>
-          <w:szCs w:val="28"/>
-        </w:rPr>
-        <w:lastRenderedPageBreak/>
+          <w:b/>
+          <w:sz w:val="28"/>
+          <w:szCs w:val="28"/>
+        </w:rPr>
+      </w:pPr>
+    </w:p>
+    <w:p>
+      <w:pPr>
+        <w:spacing w:line="360" w:lineRule="auto"/>
+        <w:ind w:firstLine="851"/>
+        <w:jc w:val="both"/>
+        <w:rPr>
+          <w:rFonts w:ascii="Times New Roman" w:hAnsi="Times New Roman" w:cs="Times New Roman"/>
+          <w:sz w:val="28"/>
+          <w:szCs w:val="28"/>
+        </w:rPr>
+      </w:pPr>
+      <w:r>
+        <w:rPr>
+          <w:rFonts w:ascii="Times New Roman" w:hAnsi="Times New Roman" w:cs="Times New Roman"/>
+          <w:sz w:val="28"/>
+          <w:szCs w:val="28"/>
+        </w:rPr>
         <w:t>Страница используется для просмотра списка всех сотрудников, добавления новых, назначения новой должности</w:t>
       </w:r>
       <w:r>
@@ -3570,17 +3734,7 @@
           <w:sz w:val="28"/>
           <w:szCs w:val="28"/>
         </w:rPr>
-        <w:t>, ФИО и должност</w:t>
-      </w:r>
-      <w:bookmarkStart w:id="0" w:name="_GoBack"/>
-      <w:bookmarkEnd w:id="0"/>
-      <w:r>
-        <w:rPr>
-          <w:rFonts w:ascii="Times New Roman" w:hAnsi="Times New Roman" w:cs="Times New Roman"/>
-          <w:sz w:val="28"/>
-          <w:szCs w:val="28"/>
-        </w:rPr>
-        <w:t xml:space="preserve">ь в организации. При нажатии на элемент списка должен происходить переход на страницу выбранного пользователя. Если текущий пользователь является администратором или </w:t>
+        <w:t xml:space="preserve">, ФИО и должность в организации. При нажатии на элемент списка должен происходить переход на страницу выбранного пользователя. Если текущий пользователь является администратором или </w:t>
       </w:r>
       <w:r>
         <w:rPr>
@@ -3849,6 +4003,7 @@
           <w:sz w:val="28"/>
           <w:szCs w:val="28"/>
         </w:rPr>
+        <w:lastRenderedPageBreak/>
         <w:tab/>
       </w:r>
     </w:p>
@@ -3869,7 +4024,6 @@
           <w:sz w:val="28"/>
           <w:szCs w:val="28"/>
         </w:rPr>
-        <w:lastRenderedPageBreak/>
         <w:tab/>
         <w:t xml:space="preserve">Страница используется для отображения всех </w:t>
       </w:r>
@@ -4057,7 +4211,23 @@
           <w:sz w:val="28"/>
           <w:szCs w:val="28"/>
         </w:rPr>
-        <w:t>Кнопка «Создать чат» при нажатии на которую появляется окно</w:t>
+        <w:t xml:space="preserve">Кнопка «Создать </w:t>
+      </w:r>
+      <w:r>
+        <w:rPr>
+          <w:rFonts w:ascii="Times New Roman" w:hAnsi="Times New Roman" w:cs="Times New Roman"/>
+          <w:sz w:val="28"/>
+          <w:szCs w:val="28"/>
+        </w:rPr>
+        <w:t xml:space="preserve">групповой </w:t>
+      </w:r>
+      <w:r>
+        <w:rPr>
+          <w:rFonts w:ascii="Times New Roman" w:hAnsi="Times New Roman" w:cs="Times New Roman"/>
+          <w:sz w:val="28"/>
+          <w:szCs w:val="28"/>
+        </w:rPr>
+        <w:t>чат» при нажатии на которую появляется окно</w:t>
       </w:r>
       <w:r>
         <w:rPr>
@@ -4285,7 +4455,19 @@
           <w:sz w:val="28"/>
           <w:szCs w:val="28"/>
         </w:rPr>
-        <w:t>На странице должны присутствовать следующие элементы:</w:t>
+        <w:lastRenderedPageBreak/>
+        <w:t>На странице должны присутствовать сле</w:t>
+      </w:r>
+      <w:bookmarkStart w:id="0" w:name="_GoBack"/>
+      <w:bookmarkEnd w:id="0"/>
+      <w:r>
+        <w:rPr>
+          <w:rFonts w:ascii="Times New Roman" w:hAnsi="Times New Roman" w:cs="Times New Roman"/>
+          <w:color w:val="000000"/>
+          <w:sz w:val="28"/>
+          <w:szCs w:val="28"/>
+        </w:rPr>
+        <w:t>дующие элементы:</w:t>
       </w:r>
     </w:p>
     <w:p>
@@ -4311,7 +4493,6 @@
           <w:sz w:val="28"/>
           <w:szCs w:val="28"/>
         </w:rPr>
-        <w:lastRenderedPageBreak/>
         <w:t xml:space="preserve">Список групп. Каждый элемент списка должен иметь </w:t>
       </w:r>
       <w:proofErr w:type="spellStart"/>
@@ -4332,7 +4513,43 @@
           <w:sz w:val="28"/>
           <w:szCs w:val="28"/>
         </w:rPr>
-        <w:t xml:space="preserve"> группы, название, надпись «Открытая группа» или «закрытая». </w:t>
+        <w:t xml:space="preserve"> группы, название, </w:t>
+      </w:r>
+      <w:r>
+        <w:rPr>
+          <w:rFonts w:ascii="Times New Roman" w:hAnsi="Times New Roman" w:cs="Times New Roman"/>
+          <w:color w:val="000000"/>
+          <w:sz w:val="28"/>
+          <w:szCs w:val="28"/>
+        </w:rPr>
+        <w:t>надпись «Открытая группа» или «З</w:t>
+      </w:r>
+      <w:r>
+        <w:rPr>
+          <w:rFonts w:ascii="Times New Roman" w:hAnsi="Times New Roman" w:cs="Times New Roman"/>
+          <w:color w:val="000000"/>
+          <w:sz w:val="28"/>
+          <w:szCs w:val="28"/>
+        </w:rPr>
+        <w:t>акрытая</w:t>
+      </w:r>
+      <w:r>
+        <w:rPr>
+          <w:rFonts w:ascii="Times New Roman" w:hAnsi="Times New Roman" w:cs="Times New Roman"/>
+          <w:color w:val="000000"/>
+          <w:sz w:val="28"/>
+          <w:szCs w:val="28"/>
+        </w:rPr>
+        <w:t xml:space="preserve"> группа</w:t>
+      </w:r>
+      <w:r>
+        <w:rPr>
+          <w:rFonts w:ascii="Times New Roman" w:hAnsi="Times New Roman" w:cs="Times New Roman"/>
+          <w:color w:val="000000"/>
+          <w:sz w:val="28"/>
+          <w:szCs w:val="28"/>
+        </w:rPr>
+        <w:t xml:space="preserve">». </w:t>
       </w:r>
       <w:r>
         <w:rPr>
@@ -4756,6 +4973,7 @@
           <w:sz w:val="28"/>
           <w:szCs w:val="28"/>
         </w:rPr>
+        <w:lastRenderedPageBreak/>
         <w:t>Список постов</w:t>
       </w:r>
       <w:r>
@@ -4788,7 +5006,6 @@
           <w:sz w:val="28"/>
           <w:szCs w:val="28"/>
         </w:rPr>
-        <w:lastRenderedPageBreak/>
         <w:t>Если группа является закрытой на странице должна быть возможность посмотреть список сотрудников</w:t>
       </w:r>
       <w:r>
@@ -5208,7 +5425,16 @@
           <w:sz w:val="28"/>
           <w:szCs w:val="28"/>
         </w:rPr>
-        <w:t>Поисковая строка для поиска по названию команды.</w:t>
+        <w:t xml:space="preserve">Поисковая строка для </w:t>
+      </w:r>
+      <w:r>
+        <w:rPr>
+          <w:rFonts w:ascii="Times New Roman" w:hAnsi="Times New Roman" w:cs="Times New Roman"/>
+          <w:color w:val="000000"/>
+          <w:sz w:val="28"/>
+          <w:szCs w:val="28"/>
+        </w:rPr>
+        <w:t>поиска по названию команды;</w:t>
       </w:r>
     </w:p>
     <w:p>
@@ -5234,7 +5460,26 @@
           <w:sz w:val="28"/>
           <w:szCs w:val="28"/>
         </w:rPr>
-        <w:t>Кнопка «команду». При нажатии на эту кнопку появляется окно, в котором должны быть</w:t>
+        <w:lastRenderedPageBreak/>
+        <w:t>Кнопка «</w:t>
+      </w:r>
+      <w:r>
+        <w:rPr>
+          <w:rFonts w:ascii="Times New Roman" w:hAnsi="Times New Roman" w:cs="Times New Roman"/>
+          <w:color w:val="000000"/>
+          <w:sz w:val="28"/>
+          <w:szCs w:val="28"/>
+        </w:rPr>
+        <w:t xml:space="preserve">Создать </w:t>
+      </w:r>
+      <w:r>
+        <w:rPr>
+          <w:rFonts w:ascii="Times New Roman" w:hAnsi="Times New Roman" w:cs="Times New Roman"/>
+          <w:color w:val="000000"/>
+          <w:sz w:val="28"/>
+          <w:szCs w:val="28"/>
+        </w:rPr>
+        <w:t>команду». При нажатии на эту кнопку появляется окно, в котором должны быть</w:t>
       </w:r>
       <w:r>
         <w:rPr>
@@ -5277,6 +5522,20 @@
     </w:p>
     <w:p>
       <w:pPr>
+        <w:pStyle w:val="a3"/>
+        <w:spacing w:line="360" w:lineRule="auto"/>
+        <w:ind w:left="1571"/>
+        <w:jc w:val="both"/>
+        <w:rPr>
+          <w:rFonts w:ascii="Times New Roman" w:hAnsi="Times New Roman" w:cs="Times New Roman"/>
+          <w:color w:val="000000"/>
+          <w:sz w:val="28"/>
+          <w:szCs w:val="28"/>
+        </w:rPr>
+      </w:pPr>
+    </w:p>
+    <w:p>
+      <w:pPr>
         <w:spacing w:line="360" w:lineRule="auto"/>
         <w:ind w:firstLine="851"/>
         <w:jc w:val="both"/>
@@ -5296,7 +5555,6 @@
           <w:sz w:val="28"/>
           <w:szCs w:val="28"/>
         </w:rPr>
-        <w:lastRenderedPageBreak/>
         <w:t>Раздел «</w:t>
       </w:r>
       <w:r>
@@ -5362,7 +5620,16 @@
           <w:sz w:val="28"/>
           <w:szCs w:val="28"/>
         </w:rPr>
-        <w:t>ля контроля рабочего процесса. Создатель команды может приглашать сотрудников в команду и они будут автоматически становиться его подчиненными. Каждый участник команды может приглашать других сотрудников организации в команду и они будут являться его подчиненными. Таким образом, появится иерархия подчинения, в этой иерархии тот, кто выше может распоряжаться всеми, кто находится ниже его. Например, забирать подчиненного у другого участника команды и делать его своим подчиненным или назначать его подчиненным другому участнику команды. Тот, кто находится выше в иерархии может давать задачи тем, кто находится ниже.</w:t>
+        <w:t>ля контроля рабочего процесса</w:t>
+      </w:r>
+      <w:r>
+        <w:rPr>
+          <w:rFonts w:ascii="Times New Roman" w:hAnsi="Times New Roman" w:cs="Times New Roman"/>
+          <w:color w:val="000000"/>
+          <w:sz w:val="28"/>
+          <w:szCs w:val="28"/>
+        </w:rPr>
+        <w:t xml:space="preserve"> с применением методологии</w:t>
       </w:r>
       <w:r>
         <w:rPr>
@@ -5373,6 +5640,27 @@
         </w:rPr>
         <w:t xml:space="preserve"> </w:t>
       </w:r>
+      <w:proofErr w:type="spellStart"/>
+      <w:r>
+        <w:rPr>
+          <w:rFonts w:ascii="Times New Roman" w:hAnsi="Times New Roman" w:cs="Times New Roman"/>
+          <w:color w:val="000000"/>
+          <w:sz w:val="28"/>
+          <w:szCs w:val="28"/>
+          <w:lang w:val="en-US"/>
+        </w:rPr>
+        <w:t>Kanban</w:t>
+      </w:r>
+      <w:proofErr w:type="spellEnd"/>
+      <w:r>
+        <w:rPr>
+          <w:rFonts w:ascii="Times New Roman" w:hAnsi="Times New Roman" w:cs="Times New Roman"/>
+          <w:color w:val="000000"/>
+          <w:sz w:val="28"/>
+          <w:szCs w:val="28"/>
+        </w:rPr>
+        <w:t xml:space="preserve">. </w:t>
+      </w:r>
     </w:p>
     <w:p>
       <w:pPr>
@@ -5393,7 +5681,16 @@
           <w:sz w:val="28"/>
           <w:szCs w:val="28"/>
         </w:rPr>
-        <w:t>На странице должны присутствовать следующие элементы:</w:t>
+        <w:t>Требования</w:t>
+      </w:r>
+      <w:r>
+        <w:rPr>
+          <w:rFonts w:ascii="Times New Roman" w:hAnsi="Times New Roman" w:cs="Times New Roman"/>
+          <w:color w:val="000000"/>
+          <w:sz w:val="28"/>
+          <w:szCs w:val="28"/>
+        </w:rPr>
+        <w:t>:</w:t>
       </w:r>
     </w:p>
     <w:p>
@@ -5401,113 +5698,64 @@
         <w:pStyle w:val="a3"/>
         <w:numPr>
           <w:ilvl w:val="0"/>
-          <w:numId w:val="16"/>
+          <w:numId w:val="19"/>
         </w:numPr>
         <w:spacing w:line="360" w:lineRule="auto"/>
         <w:jc w:val="both"/>
         <w:rPr>
           <w:rFonts w:ascii="Times New Roman" w:hAnsi="Times New Roman" w:cs="Times New Roman"/>
-          <w:sz w:val="28"/>
-          <w:szCs w:val="28"/>
-        </w:rPr>
-      </w:pPr>
-      <w:r>
-        <w:rPr>
-          <w:rFonts w:ascii="Times New Roman" w:hAnsi="Times New Roman" w:cs="Times New Roman"/>
-          <w:sz w:val="28"/>
-          <w:szCs w:val="28"/>
-        </w:rPr>
-        <w:t>Графическое дерево иерархии. Узлами дерева являются участники команды. Каждый узел должен иметь</w:t>
-      </w:r>
-      <w:r>
-        <w:rPr>
-          <w:rFonts w:ascii="Times New Roman" w:hAnsi="Times New Roman" w:cs="Times New Roman"/>
-          <w:sz w:val="28"/>
-          <w:szCs w:val="28"/>
-        </w:rPr>
-        <w:t>:</w:t>
-      </w:r>
-      <w:r>
-        <w:rPr>
-          <w:rFonts w:ascii="Times New Roman" w:hAnsi="Times New Roman" w:cs="Times New Roman"/>
-          <w:sz w:val="28"/>
-          <w:szCs w:val="28"/>
-        </w:rPr>
-        <w:t xml:space="preserve"> </w:t>
+          <w:color w:val="000000"/>
+          <w:sz w:val="28"/>
+          <w:szCs w:val="28"/>
+        </w:rPr>
+      </w:pPr>
+      <w:r>
+        <w:rPr>
+          <w:rFonts w:ascii="Times New Roman" w:hAnsi="Times New Roman" w:cs="Times New Roman"/>
+          <w:color w:val="000000"/>
+          <w:sz w:val="28"/>
+          <w:szCs w:val="28"/>
+        </w:rPr>
+        <w:t xml:space="preserve">Все задачи касающиеся управления командой и </w:t>
       </w:r>
       <w:proofErr w:type="spellStart"/>
       <w:r>
         <w:rPr>
           <w:rFonts w:ascii="Times New Roman" w:hAnsi="Times New Roman" w:cs="Times New Roman"/>
-          <w:sz w:val="28"/>
-          <w:szCs w:val="28"/>
-        </w:rPr>
-        <w:t>а</w:t>
-      </w:r>
-      <w:r>
-        <w:rPr>
-          <w:rFonts w:ascii="Times New Roman" w:hAnsi="Times New Roman" w:cs="Times New Roman"/>
-          <w:sz w:val="28"/>
-          <w:szCs w:val="28"/>
-        </w:rPr>
-        <w:t>ватар</w:t>
+          <w:color w:val="000000"/>
+          <w:sz w:val="28"/>
+          <w:szCs w:val="28"/>
+          <w:lang w:val="en-US"/>
+        </w:rPr>
+        <w:t>kanban</w:t>
       </w:r>
       <w:proofErr w:type="spellEnd"/>
       <w:r>
         <w:rPr>
           <w:rFonts w:ascii="Times New Roman" w:hAnsi="Times New Roman" w:cs="Times New Roman"/>
-          <w:sz w:val="28"/>
-          <w:szCs w:val="28"/>
-        </w:rPr>
-        <w:t>, ФИО, статус, в котором может быть надпись «Свободен» или «Есть задачи», кно</w:t>
-      </w:r>
-      <w:r>
-        <w:rPr>
-          <w:rFonts w:ascii="Times New Roman" w:hAnsi="Times New Roman" w:cs="Times New Roman"/>
-          <w:sz w:val="28"/>
-          <w:szCs w:val="28"/>
-        </w:rPr>
-        <w:t>пки</w:t>
-      </w:r>
-      <w:r>
-        <w:rPr>
-          <w:rFonts w:ascii="Times New Roman" w:hAnsi="Times New Roman" w:cs="Times New Roman"/>
-          <w:sz w:val="28"/>
-          <w:szCs w:val="28"/>
-        </w:rPr>
-        <w:t xml:space="preserve"> </w:t>
-      </w:r>
-      <w:r>
-        <w:rPr>
-          <w:rFonts w:ascii="Times New Roman" w:hAnsi="Times New Roman" w:cs="Times New Roman"/>
-          <w:sz w:val="28"/>
-          <w:szCs w:val="28"/>
-        </w:rPr>
-        <w:t>«История задач» и «Текущие задачи». При нажатии на кнопку текущих задач должен появляться список с текущими задачами, а при нажатии на кнопку «История задач» должен появляться список со всеми выполненными задачами</w:t>
-      </w:r>
-      <w:r>
-        <w:rPr>
-          <w:rFonts w:ascii="Times New Roman" w:hAnsi="Times New Roman" w:cs="Times New Roman"/>
-          <w:sz w:val="28"/>
-          <w:szCs w:val="28"/>
-        </w:rPr>
-        <w:t xml:space="preserve"> и их оценками</w:t>
-      </w:r>
-      <w:r>
-        <w:rPr>
-          <w:rFonts w:ascii="Times New Roman" w:hAnsi="Times New Roman" w:cs="Times New Roman"/>
-          <w:sz w:val="28"/>
-          <w:szCs w:val="28"/>
-        </w:rPr>
-        <w:t>.</w:t>
-      </w:r>
-      <w:r>
-        <w:rPr>
-          <w:rFonts w:ascii="Times New Roman" w:hAnsi="Times New Roman" w:cs="Times New Roman"/>
-          <w:sz w:val="28"/>
-          <w:szCs w:val="28"/>
-        </w:rPr>
-        <w:t xml:space="preserve"> Элементом списка задач является название задачи, при нажатии на которую откроется окно с задачей.</w:t>
+          <w:color w:val="000000"/>
+          <w:sz w:val="28"/>
+          <w:szCs w:val="28"/>
+        </w:rPr>
+        <w:t>-</w:t>
+      </w:r>
+      <w:r>
+        <w:rPr>
+          <w:rFonts w:ascii="Times New Roman" w:hAnsi="Times New Roman" w:cs="Times New Roman"/>
+          <w:color w:val="000000"/>
+          <w:sz w:val="28"/>
+          <w:szCs w:val="28"/>
+        </w:rPr>
+        <w:t>доской возлагаются на администраторов.</w:t>
+      </w:r>
+      <w:r>
+        <w:rPr>
+          <w:rFonts w:ascii="Times New Roman" w:hAnsi="Times New Roman" w:cs="Times New Roman"/>
+          <w:color w:val="000000"/>
+          <w:sz w:val="28"/>
+          <w:szCs w:val="28"/>
+        </w:rPr>
+        <w:t xml:space="preserve"> Обычные участники могут только оставлять ответ на задачу, к которой они были прикреплены. </w:t>
       </w:r>
     </w:p>
     <w:p>
@@ -5515,120 +5763,61 @@
         <w:pStyle w:val="a3"/>
         <w:numPr>
           <w:ilvl w:val="0"/>
-          <w:numId w:val="16"/>
+          <w:numId w:val="19"/>
         </w:numPr>
         <w:spacing w:line="360" w:lineRule="auto"/>
         <w:jc w:val="both"/>
         <w:rPr>
           <w:rFonts w:ascii="Times New Roman" w:hAnsi="Times New Roman" w:cs="Times New Roman"/>
-          <w:sz w:val="28"/>
-          <w:szCs w:val="28"/>
-        </w:rPr>
-      </w:pPr>
-      <w:r>
-        <w:rPr>
-          <w:rFonts w:ascii="Times New Roman" w:hAnsi="Times New Roman" w:cs="Times New Roman"/>
-          <w:sz w:val="28"/>
-          <w:szCs w:val="28"/>
-        </w:rPr>
-        <w:t xml:space="preserve">Каждый узел являющийся по иерархии ниже текущего </w:t>
-      </w:r>
-      <w:r>
-        <w:rPr>
-          <w:rFonts w:ascii="Times New Roman" w:hAnsi="Times New Roman" w:cs="Times New Roman"/>
-          <w:sz w:val="28"/>
-          <w:szCs w:val="28"/>
-        </w:rPr>
-        <w:t>пользователя должен иметь кнопки</w:t>
-      </w:r>
-      <w:r>
-        <w:rPr>
-          <w:rFonts w:ascii="Times New Roman" w:hAnsi="Times New Roman" w:cs="Times New Roman"/>
-          <w:sz w:val="28"/>
-          <w:szCs w:val="28"/>
-        </w:rPr>
-        <w:t xml:space="preserve"> «Дать задачу»</w:t>
-      </w:r>
-      <w:r>
-        <w:rPr>
-          <w:rFonts w:ascii="Times New Roman" w:hAnsi="Times New Roman" w:cs="Times New Roman"/>
-          <w:sz w:val="28"/>
-          <w:szCs w:val="28"/>
-        </w:rPr>
-        <w:t xml:space="preserve"> и «Назначить нового руководителя»</w:t>
-      </w:r>
-      <w:r>
-        <w:rPr>
-          <w:rFonts w:ascii="Times New Roman" w:hAnsi="Times New Roman" w:cs="Times New Roman"/>
-          <w:sz w:val="28"/>
-          <w:szCs w:val="28"/>
-        </w:rPr>
-        <w:t xml:space="preserve">. При нажатии </w:t>
-      </w:r>
-      <w:r>
-        <w:rPr>
-          <w:rFonts w:ascii="Times New Roman" w:hAnsi="Times New Roman" w:cs="Times New Roman"/>
-          <w:sz w:val="28"/>
-          <w:szCs w:val="28"/>
-        </w:rPr>
-        <w:t>кнопку «Дать задачу»</w:t>
-      </w:r>
-      <w:r>
-        <w:rPr>
-          <w:rFonts w:ascii="Times New Roman" w:hAnsi="Times New Roman" w:cs="Times New Roman"/>
-          <w:sz w:val="28"/>
-          <w:szCs w:val="28"/>
-        </w:rPr>
-        <w:t xml:space="preserve"> появляется окно, которое должно иметь </w:t>
-      </w:r>
-      <w:r>
-        <w:rPr>
-          <w:rFonts w:ascii="Times New Roman" w:hAnsi="Times New Roman" w:cs="Times New Roman"/>
-          <w:sz w:val="28"/>
-          <w:szCs w:val="28"/>
-        </w:rPr>
-        <w:t>поле названия задачи, поле даты крайнего срока, поле</w:t>
-      </w:r>
-      <w:r>
-        <w:rPr>
-          <w:rFonts w:ascii="Times New Roman" w:hAnsi="Times New Roman" w:cs="Times New Roman"/>
-          <w:sz w:val="28"/>
-          <w:szCs w:val="28"/>
-        </w:rPr>
-        <w:t xml:space="preserve"> с описанием первого пункта задачи, кнопкой добавить пункт при нажатии на которую появится еще один пункт, к каждому пункту должна быть </w:t>
-      </w:r>
-      <w:r>
-        <w:rPr>
-          <w:rFonts w:ascii="Times New Roman" w:hAnsi="Times New Roman" w:cs="Times New Roman"/>
-          <w:sz w:val="28"/>
-          <w:szCs w:val="28"/>
-        </w:rPr>
-        <w:lastRenderedPageBreak/>
-        <w:t>возможность добавить изображения, архив, видео или документ, кнопка «</w:t>
-      </w:r>
-      <w:r>
-        <w:rPr>
-          <w:rFonts w:ascii="Times New Roman" w:hAnsi="Times New Roman" w:cs="Times New Roman"/>
-          <w:sz w:val="28"/>
-          <w:szCs w:val="28"/>
-        </w:rPr>
-        <w:t>Сохранить</w:t>
-      </w:r>
-      <w:r>
-        <w:rPr>
-          <w:rFonts w:ascii="Times New Roman" w:hAnsi="Times New Roman" w:cs="Times New Roman"/>
-          <w:sz w:val="28"/>
-          <w:szCs w:val="28"/>
-        </w:rPr>
-        <w:t>».</w:t>
-      </w:r>
-      <w:r>
-        <w:rPr>
-          <w:rFonts w:ascii="Times New Roman" w:hAnsi="Times New Roman" w:cs="Times New Roman"/>
-          <w:sz w:val="28"/>
-          <w:szCs w:val="28"/>
-        </w:rPr>
-        <w:t xml:space="preserve"> Если нажать на кнопку «Назначить нового руководителя» должен появиться список участников команды, где можно выбрать одного участника.</w:t>
+          <w:color w:val="000000"/>
+          <w:sz w:val="28"/>
+          <w:szCs w:val="28"/>
+        </w:rPr>
+      </w:pPr>
+      <w:r>
+        <w:rPr>
+          <w:rFonts w:ascii="Times New Roman" w:hAnsi="Times New Roman" w:cs="Times New Roman"/>
+          <w:color w:val="000000"/>
+          <w:sz w:val="28"/>
+          <w:szCs w:val="28"/>
+        </w:rPr>
+        <w:t>На странице должен быть выпадающий список, в котором можно просмотреть всех участников команды, удалить или добавить новых</w:t>
+      </w:r>
+      <w:r>
+        <w:rPr>
+          <w:rFonts w:ascii="Times New Roman" w:hAnsi="Times New Roman" w:cs="Times New Roman"/>
+          <w:color w:val="000000"/>
+          <w:sz w:val="28"/>
+          <w:szCs w:val="28"/>
+        </w:rPr>
+        <w:t xml:space="preserve"> участников</w:t>
+      </w:r>
+      <w:r>
+        <w:rPr>
+          <w:rFonts w:ascii="Times New Roman" w:hAnsi="Times New Roman" w:cs="Times New Roman"/>
+          <w:color w:val="000000"/>
+          <w:sz w:val="28"/>
+          <w:szCs w:val="28"/>
+        </w:rPr>
+        <w:t>, сделать кого-либо</w:t>
+      </w:r>
+      <w:r>
+        <w:rPr>
+          <w:rFonts w:ascii="Times New Roman" w:hAnsi="Times New Roman" w:cs="Times New Roman"/>
+          <w:color w:val="000000"/>
+          <w:sz w:val="28"/>
+          <w:szCs w:val="28"/>
+        </w:rPr>
+        <w:t xml:space="preserve"> из участников</w:t>
+      </w:r>
+      <w:r>
+        <w:rPr>
+          <w:rFonts w:ascii="Times New Roman" w:hAnsi="Times New Roman" w:cs="Times New Roman"/>
+          <w:color w:val="000000"/>
+          <w:sz w:val="28"/>
+          <w:szCs w:val="28"/>
+        </w:rPr>
+        <w:t xml:space="preserve"> администратором.</w:t>
       </w:r>
     </w:p>
     <w:p>
@@ -5636,51 +5825,490 @@
         <w:pStyle w:val="a3"/>
         <w:numPr>
           <w:ilvl w:val="0"/>
-          <w:numId w:val="16"/>
+          <w:numId w:val="19"/>
         </w:numPr>
         <w:spacing w:line="360" w:lineRule="auto"/>
         <w:jc w:val="both"/>
         <w:rPr>
           <w:rFonts w:ascii="Times New Roman" w:hAnsi="Times New Roman" w:cs="Times New Roman"/>
-          <w:sz w:val="28"/>
-          <w:szCs w:val="28"/>
-        </w:rPr>
-      </w:pPr>
-      <w:r>
-        <w:rPr>
-          <w:rFonts w:ascii="Times New Roman" w:hAnsi="Times New Roman" w:cs="Times New Roman"/>
-          <w:sz w:val="28"/>
-          <w:szCs w:val="28"/>
-        </w:rPr>
-        <w:t>Окно задачи состоит из всего того, что было</w:t>
-      </w:r>
-      <w:r>
-        <w:rPr>
-          <w:rFonts w:ascii="Times New Roman" w:hAnsi="Times New Roman" w:cs="Times New Roman"/>
-          <w:sz w:val="28"/>
-          <w:szCs w:val="28"/>
-        </w:rPr>
-        <w:t xml:space="preserve"> введено при выдаче </w:t>
-      </w:r>
-      <w:r>
-        <w:rPr>
-          <w:rFonts w:ascii="Times New Roman" w:hAnsi="Times New Roman" w:cs="Times New Roman"/>
-          <w:sz w:val="28"/>
-          <w:szCs w:val="28"/>
-        </w:rPr>
-        <w:t>задачи</w:t>
-      </w:r>
-      <w:r>
-        <w:rPr>
-          <w:rFonts w:ascii="Times New Roman" w:hAnsi="Times New Roman" w:cs="Times New Roman"/>
-          <w:sz w:val="28"/>
-          <w:szCs w:val="28"/>
-        </w:rPr>
-        <w:t xml:space="preserve"> и дополнительно иметь</w:t>
-      </w:r>
-      <w:r>
-        <w:rPr>
-          <w:rFonts w:ascii="Times New Roman" w:hAnsi="Times New Roman" w:cs="Times New Roman"/>
+          <w:color w:val="000000"/>
+          <w:sz w:val="28"/>
+          <w:szCs w:val="28"/>
+        </w:rPr>
+      </w:pPr>
+      <w:r>
+        <w:rPr>
+          <w:rFonts w:ascii="Times New Roman" w:hAnsi="Times New Roman" w:cs="Times New Roman"/>
+          <w:color w:val="000000"/>
+          <w:sz w:val="28"/>
+          <w:szCs w:val="28"/>
+        </w:rPr>
+        <w:t>На странице должна быть кнопка «История выполненных задач» при нажатии на которую можно увидеть список принятых задач. Если нажать левой кнопкой мыши по задаче можно получить по ней всю информацию, что была в ней на момент ее принятия.</w:t>
+      </w:r>
+    </w:p>
+    <w:p>
+      <w:pPr>
+        <w:pStyle w:val="a3"/>
+        <w:numPr>
+          <w:ilvl w:val="0"/>
+          <w:numId w:val="19"/>
+        </w:numPr>
+        <w:spacing w:line="360" w:lineRule="auto"/>
+        <w:jc w:val="both"/>
+        <w:rPr>
+          <w:rFonts w:ascii="Times New Roman" w:hAnsi="Times New Roman" w:cs="Times New Roman"/>
+          <w:color w:val="000000"/>
+          <w:sz w:val="28"/>
+          <w:szCs w:val="28"/>
+        </w:rPr>
+      </w:pPr>
+      <w:r>
+        <w:rPr>
+          <w:rFonts w:ascii="Times New Roman" w:hAnsi="Times New Roman" w:cs="Times New Roman"/>
+          <w:color w:val="000000"/>
+          <w:sz w:val="28"/>
+          <w:szCs w:val="28"/>
+        </w:rPr>
+        <w:t xml:space="preserve">Минимальное количество столбцов </w:t>
+      </w:r>
+      <w:proofErr w:type="spellStart"/>
+      <w:r>
+        <w:rPr>
+          <w:rFonts w:ascii="Times New Roman" w:hAnsi="Times New Roman" w:cs="Times New Roman"/>
+          <w:color w:val="000000"/>
+          <w:sz w:val="28"/>
+          <w:szCs w:val="28"/>
+          <w:lang w:val="en-US"/>
+        </w:rPr>
+        <w:t>kanban</w:t>
+      </w:r>
+      <w:proofErr w:type="spellEnd"/>
+      <w:r>
+        <w:rPr>
+          <w:rFonts w:ascii="Times New Roman" w:hAnsi="Times New Roman" w:cs="Times New Roman"/>
+          <w:color w:val="000000"/>
+          <w:sz w:val="28"/>
+          <w:szCs w:val="28"/>
+        </w:rPr>
+        <w:t>-доски должно</w:t>
+      </w:r>
+      <w:r>
+        <w:rPr>
+          <w:rFonts w:ascii="Times New Roman" w:hAnsi="Times New Roman" w:cs="Times New Roman"/>
+          <w:color w:val="000000"/>
+          <w:sz w:val="28"/>
+          <w:szCs w:val="28"/>
+        </w:rPr>
+        <w:t xml:space="preserve"> быть равно 3</w:t>
+      </w:r>
+      <w:r>
+        <w:rPr>
+          <w:rFonts w:ascii="Times New Roman" w:hAnsi="Times New Roman" w:cs="Times New Roman"/>
+          <w:color w:val="000000"/>
+          <w:sz w:val="28"/>
+          <w:szCs w:val="28"/>
+        </w:rPr>
+        <w:t>-м</w:t>
+      </w:r>
+      <w:r>
+        <w:rPr>
+          <w:rFonts w:ascii="Times New Roman" w:hAnsi="Times New Roman" w:cs="Times New Roman"/>
+          <w:color w:val="000000"/>
+          <w:sz w:val="28"/>
+          <w:szCs w:val="28"/>
+        </w:rPr>
+        <w:t>.</w:t>
+      </w:r>
+    </w:p>
+    <w:p>
+      <w:pPr>
+        <w:pStyle w:val="a3"/>
+        <w:numPr>
+          <w:ilvl w:val="0"/>
+          <w:numId w:val="19"/>
+        </w:numPr>
+        <w:spacing w:line="360" w:lineRule="auto"/>
+        <w:jc w:val="both"/>
+        <w:rPr>
+          <w:rFonts w:ascii="Times New Roman" w:hAnsi="Times New Roman" w:cs="Times New Roman"/>
+          <w:color w:val="000000"/>
+          <w:sz w:val="28"/>
+          <w:szCs w:val="28"/>
+        </w:rPr>
+      </w:pPr>
+      <w:proofErr w:type="spellStart"/>
+      <w:r>
+        <w:rPr>
+          <w:rFonts w:ascii="Times New Roman" w:hAnsi="Times New Roman" w:cs="Times New Roman"/>
+          <w:color w:val="000000"/>
+          <w:sz w:val="28"/>
+          <w:szCs w:val="28"/>
+          <w:lang w:val="en-US"/>
+        </w:rPr>
+        <w:t>Kanban</w:t>
+      </w:r>
+      <w:proofErr w:type="spellEnd"/>
+      <w:r>
+        <w:rPr>
+          <w:rFonts w:ascii="Times New Roman" w:hAnsi="Times New Roman" w:cs="Times New Roman"/>
+          <w:color w:val="000000"/>
+          <w:sz w:val="28"/>
+          <w:szCs w:val="28"/>
+        </w:rPr>
+        <w:t>-</w:t>
+      </w:r>
+      <w:r>
+        <w:rPr>
+          <w:rFonts w:ascii="Times New Roman" w:hAnsi="Times New Roman" w:cs="Times New Roman"/>
+          <w:color w:val="000000"/>
+          <w:sz w:val="28"/>
+          <w:szCs w:val="28"/>
+        </w:rPr>
+        <w:t>доска должна иметь визуаль</w:t>
+      </w:r>
+      <w:r>
+        <w:rPr>
+          <w:rFonts w:ascii="Times New Roman" w:hAnsi="Times New Roman" w:cs="Times New Roman"/>
+          <w:color w:val="000000"/>
+          <w:sz w:val="28"/>
+          <w:szCs w:val="28"/>
+        </w:rPr>
+        <w:t xml:space="preserve">но выделенные цветом и толщиной </w:t>
+      </w:r>
+      <w:r>
+        <w:rPr>
+          <w:rFonts w:ascii="Times New Roman" w:hAnsi="Times New Roman" w:cs="Times New Roman"/>
+          <w:color w:val="000000"/>
+          <w:sz w:val="28"/>
+          <w:szCs w:val="28"/>
+        </w:rPr>
+        <w:t>границу принятия обязательств, обозначаемую</w:t>
+      </w:r>
+      <w:r>
+        <w:rPr>
+          <w:rFonts w:ascii="Times New Roman" w:hAnsi="Times New Roman" w:cs="Times New Roman"/>
+          <w:color w:val="000000"/>
+          <w:sz w:val="28"/>
+          <w:szCs w:val="28"/>
+        </w:rPr>
+        <w:t xml:space="preserve"> красным цветом, и</w:t>
+      </w:r>
+      <w:r>
+        <w:rPr>
+          <w:rFonts w:ascii="Times New Roman" w:hAnsi="Times New Roman" w:cs="Times New Roman"/>
+          <w:color w:val="000000"/>
+          <w:sz w:val="28"/>
+          <w:szCs w:val="28"/>
+        </w:rPr>
+        <w:t xml:space="preserve"> границу с точкой поставки, обозначаемую зеленым цветом</w:t>
+      </w:r>
+      <w:r>
+        <w:rPr>
+          <w:rFonts w:ascii="Times New Roman" w:hAnsi="Times New Roman" w:cs="Times New Roman"/>
+          <w:color w:val="000000"/>
+          <w:sz w:val="28"/>
+          <w:szCs w:val="28"/>
+        </w:rPr>
+        <w:t xml:space="preserve"> </w:t>
+      </w:r>
+      <w:r>
+        <w:rPr>
+          <w:rFonts w:ascii="Times New Roman" w:hAnsi="Times New Roman" w:cs="Times New Roman"/>
+          <w:color w:val="000000"/>
+          <w:sz w:val="28"/>
+          <w:szCs w:val="28"/>
+        </w:rPr>
+        <w:t xml:space="preserve">и всегда идущую после границы принятия </w:t>
+      </w:r>
+      <w:r>
+        <w:rPr>
+          <w:rFonts w:ascii="Times New Roman" w:hAnsi="Times New Roman" w:cs="Times New Roman"/>
+          <w:color w:val="000000"/>
+          <w:sz w:val="28"/>
+          <w:szCs w:val="28"/>
+        </w:rPr>
+        <w:lastRenderedPageBreak/>
+        <w:t>обязательств</w:t>
+      </w:r>
+      <w:r>
+        <w:rPr>
+          <w:rFonts w:ascii="Times New Roman" w:hAnsi="Times New Roman" w:cs="Times New Roman"/>
+          <w:color w:val="000000"/>
+          <w:sz w:val="28"/>
+          <w:szCs w:val="28"/>
+        </w:rPr>
+        <w:t>. Эти</w:t>
+      </w:r>
+      <w:r>
+        <w:rPr>
+          <w:rFonts w:ascii="Times New Roman" w:hAnsi="Times New Roman" w:cs="Times New Roman"/>
+          <w:color w:val="000000"/>
+          <w:sz w:val="28"/>
+          <w:szCs w:val="28"/>
+        </w:rPr>
+        <w:t xml:space="preserve"> границы не должны находится на концах </w:t>
+      </w:r>
+      <w:proofErr w:type="spellStart"/>
+      <w:r>
+        <w:rPr>
+          <w:rFonts w:ascii="Times New Roman" w:hAnsi="Times New Roman" w:cs="Times New Roman"/>
+          <w:color w:val="000000"/>
+          <w:sz w:val="28"/>
+          <w:szCs w:val="28"/>
+          <w:lang w:val="en-US"/>
+        </w:rPr>
+        <w:t>kanban</w:t>
+      </w:r>
+      <w:proofErr w:type="spellEnd"/>
+      <w:r>
+        <w:rPr>
+          <w:rFonts w:ascii="Times New Roman" w:hAnsi="Times New Roman" w:cs="Times New Roman"/>
+          <w:color w:val="000000"/>
+          <w:sz w:val="28"/>
+          <w:szCs w:val="28"/>
+        </w:rPr>
+        <w:t>-доски</w:t>
+      </w:r>
+      <w:r>
+        <w:rPr>
+          <w:rFonts w:ascii="Times New Roman" w:hAnsi="Times New Roman" w:cs="Times New Roman"/>
+          <w:color w:val="000000"/>
+          <w:sz w:val="28"/>
+          <w:szCs w:val="28"/>
+        </w:rPr>
+        <w:t>;</w:t>
+      </w:r>
+    </w:p>
+    <w:p>
+      <w:pPr>
+        <w:pStyle w:val="a3"/>
+        <w:numPr>
+          <w:ilvl w:val="0"/>
+          <w:numId w:val="18"/>
+        </w:numPr>
+        <w:spacing w:line="360" w:lineRule="auto"/>
+        <w:jc w:val="both"/>
+        <w:rPr>
+          <w:rFonts w:ascii="Times New Roman" w:hAnsi="Times New Roman" w:cs="Times New Roman"/>
+          <w:color w:val="000000"/>
+          <w:sz w:val="28"/>
+          <w:szCs w:val="28"/>
+        </w:rPr>
+      </w:pPr>
+      <w:r>
+        <w:rPr>
+          <w:rFonts w:ascii="Times New Roman" w:hAnsi="Times New Roman" w:cs="Times New Roman"/>
+          <w:color w:val="000000"/>
+          <w:sz w:val="28"/>
+          <w:szCs w:val="28"/>
+        </w:rPr>
+        <w:t>Если команда только что была создана, то на странице дол</w:t>
+      </w:r>
+      <w:r>
+        <w:rPr>
+          <w:rFonts w:ascii="Times New Roman" w:hAnsi="Times New Roman" w:cs="Times New Roman"/>
+          <w:color w:val="000000"/>
+          <w:sz w:val="28"/>
+          <w:szCs w:val="28"/>
+        </w:rPr>
+        <w:t xml:space="preserve">жен </w:t>
+      </w:r>
+      <w:r>
+        <w:rPr>
+          <w:rFonts w:ascii="Times New Roman" w:hAnsi="Times New Roman" w:cs="Times New Roman"/>
+          <w:color w:val="000000"/>
+          <w:sz w:val="28"/>
+          <w:szCs w:val="28"/>
+        </w:rPr>
+        <w:t xml:space="preserve">присутствовать базовый макет </w:t>
+      </w:r>
+      <w:proofErr w:type="spellStart"/>
+      <w:r>
+        <w:rPr>
+          <w:rFonts w:ascii="Times New Roman" w:hAnsi="Times New Roman" w:cs="Times New Roman"/>
+          <w:color w:val="000000"/>
+          <w:sz w:val="28"/>
+          <w:szCs w:val="28"/>
+          <w:lang w:val="en-US"/>
+        </w:rPr>
+        <w:t>kanban</w:t>
+      </w:r>
+      <w:proofErr w:type="spellEnd"/>
+      <w:r>
+        <w:rPr>
+          <w:rFonts w:ascii="Times New Roman" w:hAnsi="Times New Roman" w:cs="Times New Roman"/>
+          <w:color w:val="000000"/>
+          <w:sz w:val="28"/>
+          <w:szCs w:val="28"/>
+        </w:rPr>
+        <w:t>-доски.</w:t>
+      </w:r>
+      <w:r>
+        <w:rPr>
+          <w:rFonts w:ascii="Times New Roman" w:hAnsi="Times New Roman" w:cs="Times New Roman"/>
+          <w:color w:val="000000"/>
+          <w:sz w:val="28"/>
+          <w:szCs w:val="28"/>
+        </w:rPr>
+        <w:t xml:space="preserve"> </w:t>
+      </w:r>
+      <w:r>
+        <w:rPr>
+          <w:rFonts w:ascii="Times New Roman" w:hAnsi="Times New Roman" w:cs="Times New Roman"/>
+          <w:color w:val="000000"/>
+          <w:sz w:val="28"/>
+          <w:szCs w:val="28"/>
+        </w:rPr>
+        <w:t>Состоящий из</w:t>
+      </w:r>
+      <w:r>
+        <w:rPr>
+          <w:rFonts w:ascii="Times New Roman" w:hAnsi="Times New Roman" w:cs="Times New Roman"/>
+          <w:color w:val="000000"/>
+          <w:sz w:val="28"/>
+          <w:szCs w:val="28"/>
+        </w:rPr>
+        <w:t xml:space="preserve"> столбцов «Задачи»</w:t>
+      </w:r>
+      <w:r>
+        <w:rPr>
+          <w:rFonts w:ascii="Times New Roman" w:hAnsi="Times New Roman" w:cs="Times New Roman"/>
+          <w:color w:val="000000"/>
+          <w:sz w:val="28"/>
+          <w:szCs w:val="28"/>
+        </w:rPr>
+        <w:t>,</w:t>
+      </w:r>
+      <w:r>
+        <w:rPr>
+          <w:rFonts w:ascii="Times New Roman" w:hAnsi="Times New Roman" w:cs="Times New Roman"/>
+          <w:color w:val="000000"/>
+          <w:sz w:val="28"/>
+          <w:szCs w:val="28"/>
+        </w:rPr>
+        <w:t xml:space="preserve"> </w:t>
+      </w:r>
+      <w:r>
+        <w:rPr>
+          <w:rFonts w:ascii="Times New Roman" w:hAnsi="Times New Roman" w:cs="Times New Roman"/>
+          <w:color w:val="000000"/>
+          <w:sz w:val="28"/>
+          <w:szCs w:val="28"/>
+        </w:rPr>
+        <w:t>«</w:t>
+      </w:r>
+      <w:r>
+        <w:rPr>
+          <w:rFonts w:ascii="Times New Roman" w:hAnsi="Times New Roman" w:cs="Times New Roman"/>
+          <w:color w:val="000000"/>
+          <w:sz w:val="28"/>
+          <w:szCs w:val="28"/>
+          <w:lang w:val="en-US"/>
+        </w:rPr>
+        <w:t>WIP</w:t>
+      </w:r>
+      <w:r>
+        <w:rPr>
+          <w:rFonts w:ascii="Times New Roman" w:hAnsi="Times New Roman" w:cs="Times New Roman"/>
+          <w:color w:val="000000"/>
+          <w:sz w:val="28"/>
+          <w:szCs w:val="28"/>
+        </w:rPr>
+        <w:t>»</w:t>
+      </w:r>
+      <w:r>
+        <w:rPr>
+          <w:rFonts w:ascii="Times New Roman" w:hAnsi="Times New Roman" w:cs="Times New Roman"/>
+          <w:color w:val="000000"/>
+          <w:sz w:val="28"/>
+          <w:szCs w:val="28"/>
+        </w:rPr>
+        <w:t xml:space="preserve">, </w:t>
+      </w:r>
+      <w:r>
+        <w:rPr>
+          <w:rFonts w:ascii="Times New Roman" w:hAnsi="Times New Roman" w:cs="Times New Roman"/>
+          <w:color w:val="000000"/>
+          <w:sz w:val="28"/>
+          <w:szCs w:val="28"/>
+        </w:rPr>
+        <w:t>«Готово»</w:t>
+      </w:r>
+      <w:r>
+        <w:rPr>
+          <w:rFonts w:ascii="Times New Roman" w:hAnsi="Times New Roman" w:cs="Times New Roman"/>
+          <w:color w:val="000000"/>
+          <w:sz w:val="28"/>
+          <w:szCs w:val="28"/>
+        </w:rPr>
+        <w:t>.</w:t>
+      </w:r>
+    </w:p>
+    <w:p>
+      <w:pPr>
+        <w:pStyle w:val="a3"/>
+        <w:numPr>
+          <w:ilvl w:val="0"/>
+          <w:numId w:val="18"/>
+        </w:numPr>
+        <w:spacing w:line="360" w:lineRule="auto"/>
+        <w:jc w:val="both"/>
+        <w:rPr>
+          <w:rFonts w:ascii="Times New Roman" w:hAnsi="Times New Roman" w:cs="Times New Roman"/>
+          <w:color w:val="000000"/>
+          <w:sz w:val="28"/>
+          <w:szCs w:val="28"/>
+        </w:rPr>
+      </w:pPr>
+      <w:r>
+        <w:rPr>
+          <w:rFonts w:ascii="Times New Roman" w:hAnsi="Times New Roman" w:cs="Times New Roman"/>
+          <w:color w:val="000000"/>
+          <w:sz w:val="28"/>
+          <w:szCs w:val="28"/>
+        </w:rPr>
+        <w:t>П</w:t>
+      </w:r>
+      <w:r>
+        <w:rPr>
+          <w:rFonts w:ascii="Times New Roman" w:hAnsi="Times New Roman" w:cs="Times New Roman"/>
+          <w:color w:val="000000"/>
+          <w:sz w:val="28"/>
+          <w:szCs w:val="28"/>
+        </w:rPr>
+        <w:t xml:space="preserve">ри нажатии правой кнопки мыши </w:t>
+      </w:r>
+      <w:r>
+        <w:rPr>
+          <w:rFonts w:ascii="Times New Roman" w:hAnsi="Times New Roman" w:cs="Times New Roman"/>
+          <w:color w:val="000000"/>
+          <w:sz w:val="28"/>
+          <w:szCs w:val="28"/>
+        </w:rPr>
+        <w:t>на пустое место ячейки таблицы она должна выделяться</w:t>
+      </w:r>
+      <w:r>
+        <w:rPr>
+          <w:rFonts w:ascii="Times New Roman" w:hAnsi="Times New Roman" w:cs="Times New Roman"/>
+          <w:color w:val="000000"/>
+          <w:sz w:val="28"/>
+          <w:szCs w:val="28"/>
+        </w:rPr>
+        <w:t xml:space="preserve"> и вместе с этим дол</w:t>
+      </w:r>
+      <w:r>
+        <w:rPr>
+          <w:rFonts w:ascii="Times New Roman" w:hAnsi="Times New Roman" w:cs="Times New Roman"/>
+          <w:color w:val="000000"/>
+          <w:sz w:val="28"/>
+          <w:szCs w:val="28"/>
+        </w:rPr>
+        <w:t>жно появляться контекстное меню, которое должно соответствовать следующим требованиям</w:t>
+      </w:r>
+      <w:r>
+        <w:rPr>
+          <w:rFonts w:ascii="Times New Roman" w:hAnsi="Times New Roman" w:cs="Times New Roman"/>
+          <w:color w:val="000000"/>
           <w:sz w:val="28"/>
           <w:szCs w:val="28"/>
         </w:rPr>
@@ -5689,42 +6317,335 @@
       <w:r>
         <w:rPr>
           <w:rFonts w:ascii="Times New Roman" w:hAnsi="Times New Roman" w:cs="Times New Roman"/>
-          <w:sz w:val="28"/>
-          <w:szCs w:val="28"/>
-        </w:rPr>
-        <w:t xml:space="preserve"> поле ответа для каждого пункта задачи и чек бокс с надписью «Выполнено», эти элементы может редактировать только тот, кому была выдана задача</w:t>
-      </w:r>
-      <w:r>
-        <w:rPr>
-          <w:rFonts w:ascii="Times New Roman" w:hAnsi="Times New Roman" w:cs="Times New Roman"/>
-          <w:sz w:val="28"/>
-          <w:szCs w:val="28"/>
-        </w:rPr>
-        <w:t xml:space="preserve">; </w:t>
-      </w:r>
-      <w:r>
-        <w:rPr>
-          <w:rFonts w:ascii="Times New Roman" w:hAnsi="Times New Roman" w:cs="Times New Roman"/>
-          <w:sz w:val="28"/>
-          <w:szCs w:val="28"/>
-        </w:rPr>
-        <w:t>поле оценки задачи и поле отзыва, эти элементы может редактировать только тот, кто выдал данную задачу</w:t>
-      </w:r>
-      <w:r>
-        <w:rPr>
-          <w:rFonts w:ascii="Times New Roman" w:hAnsi="Times New Roman" w:cs="Times New Roman"/>
-          <w:sz w:val="28"/>
-          <w:szCs w:val="28"/>
-        </w:rPr>
-        <w:t>. Если открыто окно задачи, которая была дана тек</w:t>
-      </w:r>
-      <w:r>
-        <w:rPr>
-          <w:rFonts w:ascii="Times New Roman" w:hAnsi="Times New Roman" w:cs="Times New Roman"/>
-          <w:sz w:val="28"/>
-          <w:szCs w:val="28"/>
-        </w:rPr>
-        <w:t>ущему пользователю должна дополнительно присутствовать кнопка «Сохранить ответ».</w:t>
+          <w:color w:val="000000"/>
+          <w:sz w:val="28"/>
+          <w:szCs w:val="28"/>
+        </w:rPr>
+        <w:t xml:space="preserve"> </w:t>
+      </w:r>
+    </w:p>
+    <w:p>
+      <w:pPr>
+        <w:pStyle w:val="a3"/>
+        <w:numPr>
+          <w:ilvl w:val="1"/>
+          <w:numId w:val="18"/>
+        </w:numPr>
+        <w:spacing w:line="360" w:lineRule="auto"/>
+        <w:jc w:val="both"/>
+        <w:rPr>
+          <w:rFonts w:ascii="Times New Roman" w:hAnsi="Times New Roman" w:cs="Times New Roman"/>
+          <w:color w:val="000000"/>
+          <w:sz w:val="28"/>
+          <w:szCs w:val="28"/>
+        </w:rPr>
+      </w:pPr>
+      <w:r>
+        <w:rPr>
+          <w:rFonts w:ascii="Times New Roman" w:hAnsi="Times New Roman" w:cs="Times New Roman"/>
+          <w:color w:val="000000"/>
+          <w:sz w:val="28"/>
+          <w:szCs w:val="28"/>
+        </w:rPr>
+        <w:t xml:space="preserve">Если </w:t>
+      </w:r>
+      <w:r>
+        <w:rPr>
+          <w:rFonts w:ascii="Times New Roman" w:hAnsi="Times New Roman" w:cs="Times New Roman"/>
+          <w:color w:val="000000"/>
+          <w:sz w:val="28"/>
+          <w:szCs w:val="28"/>
+        </w:rPr>
+        <w:t>выдел</w:t>
+      </w:r>
+      <w:r>
+        <w:rPr>
+          <w:rFonts w:ascii="Times New Roman" w:hAnsi="Times New Roman" w:cs="Times New Roman"/>
+          <w:color w:val="000000"/>
+          <w:sz w:val="28"/>
+          <w:szCs w:val="28"/>
+        </w:rPr>
+        <w:t xml:space="preserve">енная ячейка заголовок </w:t>
+      </w:r>
+      <w:r>
+        <w:rPr>
+          <w:rFonts w:ascii="Times New Roman" w:hAnsi="Times New Roman" w:cs="Times New Roman"/>
+          <w:color w:val="000000"/>
+          <w:sz w:val="28"/>
+          <w:szCs w:val="28"/>
+        </w:rPr>
+        <w:t>доски в контекстном меню должны присутствовать пункты</w:t>
+      </w:r>
+      <w:r>
+        <w:rPr>
+          <w:rFonts w:ascii="Times New Roman" w:hAnsi="Times New Roman" w:cs="Times New Roman"/>
+          <w:color w:val="000000"/>
+          <w:sz w:val="28"/>
+          <w:szCs w:val="28"/>
+        </w:rPr>
+        <w:t>:</w:t>
+      </w:r>
+      <w:r>
+        <w:rPr>
+          <w:rFonts w:ascii="Times New Roman" w:hAnsi="Times New Roman" w:cs="Times New Roman"/>
+          <w:color w:val="000000"/>
+          <w:sz w:val="28"/>
+          <w:szCs w:val="28"/>
+        </w:rPr>
+        <w:t xml:space="preserve"> «Задать </w:t>
+      </w:r>
+      <w:proofErr w:type="spellStart"/>
+      <w:r>
+        <w:rPr>
+          <w:rFonts w:ascii="Times New Roman" w:hAnsi="Times New Roman" w:cs="Times New Roman"/>
+          <w:color w:val="000000"/>
+          <w:sz w:val="28"/>
+          <w:szCs w:val="28"/>
+          <w:lang w:val="en-US"/>
+        </w:rPr>
+        <w:t>WiP</w:t>
+      </w:r>
+      <w:proofErr w:type="spellEnd"/>
+      <w:r>
+        <w:rPr>
+          <w:rFonts w:ascii="Times New Roman" w:hAnsi="Times New Roman" w:cs="Times New Roman"/>
+          <w:color w:val="000000"/>
+          <w:sz w:val="28"/>
+          <w:szCs w:val="28"/>
+        </w:rPr>
+        <w:t xml:space="preserve">-лимит», «Создать столбец справа», </w:t>
+      </w:r>
+      <w:r>
+        <w:rPr>
+          <w:rFonts w:ascii="Times New Roman" w:hAnsi="Times New Roman" w:cs="Times New Roman"/>
+          <w:color w:val="000000"/>
+          <w:sz w:val="28"/>
+          <w:szCs w:val="28"/>
+        </w:rPr>
+        <w:t>«</w:t>
+      </w:r>
+      <w:r>
+        <w:rPr>
+          <w:rFonts w:ascii="Times New Roman" w:hAnsi="Times New Roman" w:cs="Times New Roman"/>
+          <w:color w:val="000000"/>
+          <w:sz w:val="28"/>
+          <w:szCs w:val="28"/>
+        </w:rPr>
+        <w:t>создать столбец слева»</w:t>
+      </w:r>
+      <w:r>
+        <w:rPr>
+          <w:rFonts w:ascii="Times New Roman" w:hAnsi="Times New Roman" w:cs="Times New Roman"/>
+          <w:color w:val="000000"/>
+          <w:sz w:val="28"/>
+          <w:szCs w:val="28"/>
+        </w:rPr>
+        <w:t>, «У</w:t>
+      </w:r>
+      <w:r>
+        <w:rPr>
+          <w:rFonts w:ascii="Times New Roman" w:hAnsi="Times New Roman" w:cs="Times New Roman"/>
+          <w:color w:val="000000"/>
+          <w:sz w:val="28"/>
+          <w:szCs w:val="28"/>
+        </w:rPr>
+        <w:t>далить столбец</w:t>
+      </w:r>
+      <w:r>
+        <w:rPr>
+          <w:rFonts w:ascii="Times New Roman" w:hAnsi="Times New Roman" w:cs="Times New Roman"/>
+          <w:color w:val="000000"/>
+          <w:sz w:val="28"/>
+          <w:szCs w:val="28"/>
+        </w:rPr>
+        <w:t>», «Создать подзаголовок»</w:t>
+      </w:r>
+      <w:r>
+        <w:rPr>
+          <w:rFonts w:ascii="Times New Roman" w:hAnsi="Times New Roman" w:cs="Times New Roman"/>
+          <w:color w:val="000000"/>
+          <w:sz w:val="28"/>
+          <w:szCs w:val="28"/>
+        </w:rPr>
+        <w:t>.</w:t>
+      </w:r>
+    </w:p>
+    <w:p>
+      <w:pPr>
+        <w:pStyle w:val="a3"/>
+        <w:numPr>
+          <w:ilvl w:val="1"/>
+          <w:numId w:val="18"/>
+        </w:numPr>
+        <w:spacing w:line="360" w:lineRule="auto"/>
+        <w:jc w:val="both"/>
+        <w:rPr>
+          <w:rFonts w:ascii="Times New Roman" w:hAnsi="Times New Roman" w:cs="Times New Roman"/>
+          <w:color w:val="000000"/>
+          <w:sz w:val="28"/>
+          <w:szCs w:val="28"/>
+        </w:rPr>
+      </w:pPr>
+      <w:r>
+        <w:rPr>
+          <w:rFonts w:ascii="Times New Roman" w:hAnsi="Times New Roman" w:cs="Times New Roman"/>
+          <w:color w:val="000000"/>
+          <w:sz w:val="28"/>
+          <w:szCs w:val="28"/>
+        </w:rPr>
+        <w:t xml:space="preserve">Если выделенная ячейка </w:t>
+      </w:r>
+      <w:r>
+        <w:rPr>
+          <w:rFonts w:ascii="Times New Roman" w:hAnsi="Times New Roman" w:cs="Times New Roman"/>
+          <w:color w:val="000000"/>
+          <w:sz w:val="28"/>
+          <w:szCs w:val="28"/>
+        </w:rPr>
+        <w:t>под</w:t>
+      </w:r>
+      <w:r>
+        <w:rPr>
+          <w:rFonts w:ascii="Times New Roman" w:hAnsi="Times New Roman" w:cs="Times New Roman"/>
+          <w:color w:val="000000"/>
+          <w:sz w:val="28"/>
+          <w:szCs w:val="28"/>
+        </w:rPr>
+        <w:t>заголовок доски в контекстном меню должны присутствовать пункты</w:t>
+      </w:r>
+      <w:r>
+        <w:rPr>
+          <w:rFonts w:ascii="Times New Roman" w:hAnsi="Times New Roman" w:cs="Times New Roman"/>
+          <w:color w:val="000000"/>
+          <w:sz w:val="28"/>
+          <w:szCs w:val="28"/>
+        </w:rPr>
+        <w:t xml:space="preserve">: </w:t>
+      </w:r>
+      <w:r>
+        <w:rPr>
+          <w:rFonts w:ascii="Times New Roman" w:hAnsi="Times New Roman" w:cs="Times New Roman"/>
+          <w:color w:val="000000"/>
+          <w:sz w:val="28"/>
+          <w:szCs w:val="28"/>
+        </w:rPr>
+        <w:t>«С</w:t>
+      </w:r>
+      <w:r>
+        <w:rPr>
+          <w:rFonts w:ascii="Times New Roman" w:hAnsi="Times New Roman" w:cs="Times New Roman"/>
+          <w:color w:val="000000"/>
+          <w:sz w:val="28"/>
+          <w:szCs w:val="28"/>
+        </w:rPr>
+        <w:t>оздать подзаголовок</w:t>
+      </w:r>
+      <w:r>
+        <w:rPr>
+          <w:rFonts w:ascii="Times New Roman" w:hAnsi="Times New Roman" w:cs="Times New Roman"/>
+          <w:color w:val="000000"/>
+          <w:sz w:val="28"/>
+          <w:szCs w:val="28"/>
+        </w:rPr>
+        <w:t xml:space="preserve"> справа», «создать </w:t>
+      </w:r>
+      <w:r>
+        <w:rPr>
+          <w:rFonts w:ascii="Times New Roman" w:hAnsi="Times New Roman" w:cs="Times New Roman"/>
+          <w:color w:val="000000"/>
+          <w:sz w:val="28"/>
+          <w:szCs w:val="28"/>
+        </w:rPr>
+        <w:t xml:space="preserve">подзаголовок </w:t>
+      </w:r>
+      <w:r>
+        <w:rPr>
+          <w:rFonts w:ascii="Times New Roman" w:hAnsi="Times New Roman" w:cs="Times New Roman"/>
+          <w:color w:val="000000"/>
+          <w:sz w:val="28"/>
+          <w:szCs w:val="28"/>
+        </w:rPr>
+        <w:t>слева», «У</w:t>
+      </w:r>
+      <w:r>
+        <w:rPr>
+          <w:rFonts w:ascii="Times New Roman" w:hAnsi="Times New Roman" w:cs="Times New Roman"/>
+          <w:color w:val="000000"/>
+          <w:sz w:val="28"/>
+          <w:szCs w:val="28"/>
+        </w:rPr>
+        <w:t>далить подзаголовок</w:t>
+      </w:r>
+      <w:r>
+        <w:rPr>
+          <w:rFonts w:ascii="Times New Roman" w:hAnsi="Times New Roman" w:cs="Times New Roman"/>
+          <w:color w:val="000000"/>
+          <w:sz w:val="28"/>
+          <w:szCs w:val="28"/>
+        </w:rPr>
+        <w:t>»</w:t>
+      </w:r>
+      <w:r>
+        <w:rPr>
+          <w:rFonts w:ascii="Times New Roman" w:hAnsi="Times New Roman" w:cs="Times New Roman"/>
+          <w:color w:val="000000"/>
+          <w:sz w:val="28"/>
+          <w:szCs w:val="28"/>
+        </w:rPr>
+        <w:t>.</w:t>
+      </w:r>
+    </w:p>
+    <w:p>
+      <w:pPr>
+        <w:pStyle w:val="a3"/>
+        <w:numPr>
+          <w:ilvl w:val="1"/>
+          <w:numId w:val="18"/>
+        </w:numPr>
+        <w:spacing w:line="360" w:lineRule="auto"/>
+        <w:jc w:val="both"/>
+        <w:rPr>
+          <w:rFonts w:ascii="Times New Roman" w:hAnsi="Times New Roman" w:cs="Times New Roman"/>
+          <w:color w:val="000000"/>
+          <w:sz w:val="28"/>
+          <w:szCs w:val="28"/>
+        </w:rPr>
+      </w:pPr>
+      <w:r>
+        <w:rPr>
+          <w:rFonts w:ascii="Times New Roman" w:hAnsi="Times New Roman" w:cs="Times New Roman"/>
+          <w:color w:val="000000"/>
+          <w:sz w:val="28"/>
+          <w:szCs w:val="28"/>
+        </w:rPr>
+        <w:t>Если выделенная ячейка</w:t>
+      </w:r>
+      <w:r>
+        <w:rPr>
+          <w:rFonts w:ascii="Times New Roman" w:hAnsi="Times New Roman" w:cs="Times New Roman"/>
+          <w:color w:val="000000"/>
+          <w:sz w:val="28"/>
+          <w:szCs w:val="28"/>
+        </w:rPr>
+        <w:t>, не является заголовком или подзаголовком и</w:t>
+      </w:r>
+      <w:r>
+        <w:rPr>
+          <w:rFonts w:ascii="Times New Roman" w:hAnsi="Times New Roman" w:cs="Times New Roman"/>
+          <w:color w:val="000000"/>
+          <w:sz w:val="28"/>
+          <w:szCs w:val="28"/>
+        </w:rPr>
+        <w:t xml:space="preserve"> находится до границы принятия обязательств, то</w:t>
+      </w:r>
+      <w:r>
+        <w:rPr>
+          <w:rFonts w:ascii="Times New Roman" w:hAnsi="Times New Roman" w:cs="Times New Roman"/>
+          <w:color w:val="000000"/>
+          <w:sz w:val="28"/>
+          <w:szCs w:val="28"/>
+        </w:rPr>
+        <w:t xml:space="preserve"> в контекстном меню должен быть пункт «Создать задачу», которое запускает модальное окно создания задачи.</w:t>
       </w:r>
     </w:p>
     <w:p>
@@ -5735,6 +6656,793 @@
         <w:jc w:val="both"/>
         <w:rPr>
           <w:rFonts w:ascii="Times New Roman" w:hAnsi="Times New Roman" w:cs="Times New Roman"/>
+          <w:color w:val="000000"/>
+          <w:sz w:val="28"/>
+          <w:szCs w:val="28"/>
+        </w:rPr>
+      </w:pPr>
+      <w:r>
+        <w:rPr>
+          <w:rFonts w:ascii="Times New Roman" w:hAnsi="Times New Roman" w:cs="Times New Roman"/>
+          <w:color w:val="000000"/>
+          <w:sz w:val="28"/>
+          <w:szCs w:val="28"/>
+        </w:rPr>
+        <w:t xml:space="preserve">При нажатии на надписи заголовков или подзаголовков должна быть возможность их редактировать. </w:t>
+      </w:r>
+    </w:p>
+    <w:p>
+      <w:pPr>
+        <w:pStyle w:val="a3"/>
+        <w:numPr>
+          <w:ilvl w:val="0"/>
+          <w:numId w:val="18"/>
+        </w:numPr>
+        <w:spacing w:line="360" w:lineRule="auto"/>
+        <w:jc w:val="both"/>
+        <w:rPr>
+          <w:rFonts w:ascii="Times New Roman" w:hAnsi="Times New Roman" w:cs="Times New Roman"/>
+          <w:color w:val="000000"/>
+          <w:sz w:val="28"/>
+          <w:szCs w:val="28"/>
+        </w:rPr>
+      </w:pPr>
+      <w:r>
+        <w:rPr>
+          <w:rFonts w:ascii="Times New Roman" w:hAnsi="Times New Roman" w:cs="Times New Roman"/>
+          <w:color w:val="000000"/>
+          <w:sz w:val="28"/>
+          <w:szCs w:val="28"/>
+        </w:rPr>
+        <w:t xml:space="preserve">Если для заголовка был выделен </w:t>
+      </w:r>
+      <w:proofErr w:type="spellStart"/>
+      <w:r>
+        <w:rPr>
+          <w:rFonts w:ascii="Times New Roman" w:hAnsi="Times New Roman" w:cs="Times New Roman"/>
+          <w:color w:val="000000"/>
+          <w:sz w:val="28"/>
+          <w:szCs w:val="28"/>
+          <w:lang w:val="en-US"/>
+        </w:rPr>
+        <w:t>WiP</w:t>
+      </w:r>
+      <w:proofErr w:type="spellEnd"/>
+      <w:r>
+        <w:rPr>
+          <w:rFonts w:ascii="Times New Roman" w:hAnsi="Times New Roman" w:cs="Times New Roman"/>
+          <w:color w:val="000000"/>
+          <w:sz w:val="28"/>
+          <w:szCs w:val="28"/>
+        </w:rPr>
+        <w:t>-</w:t>
+      </w:r>
+      <w:r>
+        <w:rPr>
+          <w:rFonts w:ascii="Times New Roman" w:hAnsi="Times New Roman" w:cs="Times New Roman"/>
+          <w:color w:val="000000"/>
+          <w:sz w:val="28"/>
+          <w:szCs w:val="28"/>
+        </w:rPr>
+        <w:t>лимит</w:t>
+      </w:r>
+      <w:r>
+        <w:rPr>
+          <w:rFonts w:ascii="Times New Roman" w:hAnsi="Times New Roman" w:cs="Times New Roman"/>
+          <w:color w:val="000000"/>
+          <w:sz w:val="28"/>
+          <w:szCs w:val="28"/>
+        </w:rPr>
+        <w:t>, то</w:t>
+      </w:r>
+      <w:r>
+        <w:rPr>
+          <w:rFonts w:ascii="Times New Roman" w:hAnsi="Times New Roman" w:cs="Times New Roman"/>
+          <w:color w:val="000000"/>
+          <w:sz w:val="28"/>
+          <w:szCs w:val="28"/>
+        </w:rPr>
+        <w:t xml:space="preserve"> он должен быть виден под надписью заголовка.</w:t>
+      </w:r>
+    </w:p>
+    <w:p>
+      <w:pPr>
+        <w:pStyle w:val="a3"/>
+        <w:numPr>
+          <w:ilvl w:val="0"/>
+          <w:numId w:val="18"/>
+        </w:numPr>
+        <w:spacing w:line="360" w:lineRule="auto"/>
+        <w:jc w:val="both"/>
+        <w:rPr>
+          <w:rFonts w:ascii="Times New Roman" w:hAnsi="Times New Roman" w:cs="Times New Roman"/>
+          <w:color w:val="000000"/>
+          <w:sz w:val="28"/>
+          <w:szCs w:val="28"/>
+        </w:rPr>
+      </w:pPr>
+      <w:r>
+        <w:rPr>
+          <w:rFonts w:ascii="Times New Roman" w:hAnsi="Times New Roman" w:cs="Times New Roman"/>
+          <w:color w:val="000000"/>
+          <w:sz w:val="28"/>
+          <w:szCs w:val="28"/>
+        </w:rPr>
+        <w:t>У столбцов, которые находятся между точками принятия обязательств и поставки, лимит должен быть указан обязательно.</w:t>
+      </w:r>
+    </w:p>
+    <w:p>
+      <w:pPr>
+        <w:pStyle w:val="a3"/>
+        <w:numPr>
+          <w:ilvl w:val="0"/>
+          <w:numId w:val="18"/>
+        </w:numPr>
+        <w:spacing w:line="360" w:lineRule="auto"/>
+        <w:jc w:val="both"/>
+        <w:rPr>
+          <w:rFonts w:ascii="Times New Roman" w:hAnsi="Times New Roman" w:cs="Times New Roman"/>
+          <w:color w:val="000000"/>
+          <w:sz w:val="28"/>
+          <w:szCs w:val="28"/>
+        </w:rPr>
+      </w:pPr>
+      <w:r>
+        <w:rPr>
+          <w:rFonts w:ascii="Times New Roman" w:hAnsi="Times New Roman" w:cs="Times New Roman"/>
+          <w:color w:val="000000"/>
+          <w:sz w:val="28"/>
+          <w:szCs w:val="28"/>
+        </w:rPr>
+        <w:t>Каждый столбец должен быть в состоянии визуально разместить в себе указанное в лимите</w:t>
+      </w:r>
+      <w:r>
+        <w:rPr>
+          <w:rFonts w:ascii="Times New Roman" w:hAnsi="Times New Roman" w:cs="Times New Roman"/>
+          <w:color w:val="000000"/>
+          <w:sz w:val="28"/>
+          <w:szCs w:val="28"/>
+        </w:rPr>
+        <w:t xml:space="preserve"> количество заданий.</w:t>
+      </w:r>
+    </w:p>
+    <w:p>
+      <w:pPr>
+        <w:pStyle w:val="a3"/>
+        <w:numPr>
+          <w:ilvl w:val="0"/>
+          <w:numId w:val="18"/>
+        </w:numPr>
+        <w:spacing w:line="360" w:lineRule="auto"/>
+        <w:jc w:val="both"/>
+        <w:rPr>
+          <w:rFonts w:ascii="Times New Roman" w:hAnsi="Times New Roman" w:cs="Times New Roman"/>
+          <w:color w:val="000000"/>
+          <w:sz w:val="28"/>
+          <w:szCs w:val="28"/>
+        </w:rPr>
+      </w:pPr>
+      <w:r>
+        <w:rPr>
+          <w:rFonts w:ascii="Times New Roman" w:hAnsi="Times New Roman" w:cs="Times New Roman"/>
+          <w:color w:val="000000"/>
+          <w:sz w:val="28"/>
+          <w:szCs w:val="28"/>
+        </w:rPr>
+        <w:lastRenderedPageBreak/>
+        <w:t xml:space="preserve">Задача визуально представляет собой бумажный </w:t>
+      </w:r>
+      <w:proofErr w:type="spellStart"/>
+      <w:r>
+        <w:rPr>
+          <w:rFonts w:ascii="Times New Roman" w:hAnsi="Times New Roman" w:cs="Times New Roman"/>
+          <w:color w:val="000000"/>
+          <w:sz w:val="28"/>
+          <w:szCs w:val="28"/>
+        </w:rPr>
+        <w:t>стикер</w:t>
+      </w:r>
+      <w:proofErr w:type="spellEnd"/>
+      <w:r>
+        <w:rPr>
+          <w:rFonts w:ascii="Times New Roman" w:hAnsi="Times New Roman" w:cs="Times New Roman"/>
+          <w:color w:val="000000"/>
+          <w:sz w:val="28"/>
+          <w:szCs w:val="28"/>
+        </w:rPr>
+        <w:t xml:space="preserve">. </w:t>
+      </w:r>
+      <w:proofErr w:type="spellStart"/>
+      <w:r>
+        <w:rPr>
+          <w:rFonts w:ascii="Times New Roman" w:hAnsi="Times New Roman" w:cs="Times New Roman"/>
+          <w:color w:val="000000"/>
+          <w:sz w:val="28"/>
+          <w:szCs w:val="28"/>
+        </w:rPr>
+        <w:t>Стикер</w:t>
+      </w:r>
+      <w:proofErr w:type="spellEnd"/>
+      <w:r>
+        <w:rPr>
+          <w:rFonts w:ascii="Times New Roman" w:hAnsi="Times New Roman" w:cs="Times New Roman"/>
+          <w:color w:val="000000"/>
+          <w:sz w:val="28"/>
+          <w:szCs w:val="28"/>
+        </w:rPr>
+        <w:t xml:space="preserve"> имеет зеленый цвет, если задача не имеет крайнего срока, оранжевый, если имеет и красный, если крайний срок истек</w:t>
+      </w:r>
+      <w:r>
+        <w:rPr>
+          <w:rFonts w:ascii="Times New Roman" w:hAnsi="Times New Roman" w:cs="Times New Roman"/>
+          <w:color w:val="000000"/>
+          <w:sz w:val="28"/>
+          <w:szCs w:val="28"/>
+        </w:rPr>
+        <w:t xml:space="preserve">. </w:t>
+      </w:r>
+    </w:p>
+    <w:p>
+      <w:pPr>
+        <w:pStyle w:val="a3"/>
+        <w:numPr>
+          <w:ilvl w:val="0"/>
+          <w:numId w:val="18"/>
+        </w:numPr>
+        <w:spacing w:line="360" w:lineRule="auto"/>
+        <w:jc w:val="both"/>
+        <w:rPr>
+          <w:rFonts w:ascii="Times New Roman" w:hAnsi="Times New Roman" w:cs="Times New Roman"/>
+          <w:color w:val="000000"/>
+          <w:sz w:val="28"/>
+          <w:szCs w:val="28"/>
+        </w:rPr>
+      </w:pPr>
+      <w:r>
+        <w:rPr>
+          <w:rFonts w:ascii="Times New Roman" w:hAnsi="Times New Roman" w:cs="Times New Roman"/>
+          <w:color w:val="000000"/>
+          <w:sz w:val="28"/>
+          <w:szCs w:val="28"/>
+        </w:rPr>
+        <w:t>Форма для создания задачи должно иметь</w:t>
+      </w:r>
+      <w:r>
+        <w:rPr>
+          <w:rFonts w:ascii="Times New Roman" w:hAnsi="Times New Roman" w:cs="Times New Roman"/>
+          <w:color w:val="000000"/>
+          <w:sz w:val="28"/>
+          <w:szCs w:val="28"/>
+        </w:rPr>
+        <w:t>:</w:t>
+      </w:r>
+    </w:p>
+    <w:p>
+      <w:pPr>
+        <w:pStyle w:val="a3"/>
+        <w:numPr>
+          <w:ilvl w:val="1"/>
+          <w:numId w:val="18"/>
+        </w:numPr>
+        <w:spacing w:line="360" w:lineRule="auto"/>
+        <w:jc w:val="both"/>
+        <w:rPr>
+          <w:rFonts w:ascii="Times New Roman" w:hAnsi="Times New Roman" w:cs="Times New Roman"/>
+          <w:color w:val="000000"/>
+          <w:sz w:val="28"/>
+          <w:szCs w:val="28"/>
+        </w:rPr>
+      </w:pPr>
+      <w:r>
+        <w:rPr>
+          <w:rFonts w:ascii="Times New Roman" w:hAnsi="Times New Roman" w:cs="Times New Roman"/>
+          <w:color w:val="000000"/>
+          <w:sz w:val="28"/>
+          <w:szCs w:val="28"/>
+        </w:rPr>
+        <w:t>Поле «Название задачи»</w:t>
+      </w:r>
+      <w:r>
+        <w:rPr>
+          <w:rFonts w:ascii="Times New Roman" w:hAnsi="Times New Roman" w:cs="Times New Roman"/>
+          <w:color w:val="000000"/>
+          <w:sz w:val="28"/>
+          <w:szCs w:val="28"/>
+          <w:lang w:val="en-US"/>
+        </w:rPr>
+        <w:t>;</w:t>
+      </w:r>
+    </w:p>
+    <w:p>
+      <w:pPr>
+        <w:pStyle w:val="a3"/>
+        <w:numPr>
+          <w:ilvl w:val="1"/>
+          <w:numId w:val="18"/>
+        </w:numPr>
+        <w:spacing w:line="360" w:lineRule="auto"/>
+        <w:jc w:val="both"/>
+        <w:rPr>
+          <w:rFonts w:ascii="Times New Roman" w:hAnsi="Times New Roman" w:cs="Times New Roman"/>
+          <w:color w:val="000000"/>
+          <w:sz w:val="28"/>
+          <w:szCs w:val="28"/>
+        </w:rPr>
+      </w:pPr>
+      <w:r>
+        <w:rPr>
+          <w:rFonts w:ascii="Times New Roman" w:hAnsi="Times New Roman" w:cs="Times New Roman"/>
+          <w:color w:val="000000"/>
+          <w:sz w:val="28"/>
+          <w:szCs w:val="28"/>
+        </w:rPr>
+        <w:t>Поле «Описание»</w:t>
+      </w:r>
+      <w:r>
+        <w:rPr>
+          <w:rFonts w:ascii="Times New Roman" w:hAnsi="Times New Roman" w:cs="Times New Roman"/>
+          <w:color w:val="000000"/>
+          <w:sz w:val="28"/>
+          <w:szCs w:val="28"/>
+          <w:lang w:val="en-US"/>
+        </w:rPr>
+        <w:t>;</w:t>
+      </w:r>
+    </w:p>
+    <w:p>
+      <w:pPr>
+        <w:pStyle w:val="a3"/>
+        <w:numPr>
+          <w:ilvl w:val="1"/>
+          <w:numId w:val="18"/>
+        </w:numPr>
+        <w:spacing w:line="360" w:lineRule="auto"/>
+        <w:jc w:val="both"/>
+        <w:rPr>
+          <w:rFonts w:ascii="Times New Roman" w:hAnsi="Times New Roman" w:cs="Times New Roman"/>
+          <w:color w:val="000000"/>
+          <w:sz w:val="28"/>
+          <w:szCs w:val="28"/>
+        </w:rPr>
+      </w:pPr>
+      <w:r>
+        <w:rPr>
+          <w:rFonts w:ascii="Times New Roman" w:hAnsi="Times New Roman" w:cs="Times New Roman"/>
+          <w:color w:val="000000"/>
+          <w:sz w:val="28"/>
+          <w:szCs w:val="28"/>
+        </w:rPr>
+        <w:t>Возможность прикрепить текстовые файлы или архив</w:t>
+      </w:r>
+      <w:r>
+        <w:rPr>
+          <w:rFonts w:ascii="Times New Roman" w:hAnsi="Times New Roman" w:cs="Times New Roman"/>
+          <w:color w:val="000000"/>
+          <w:sz w:val="28"/>
+          <w:szCs w:val="28"/>
+        </w:rPr>
+        <w:t>;</w:t>
+      </w:r>
+    </w:p>
+    <w:p>
+      <w:pPr>
+        <w:pStyle w:val="a3"/>
+        <w:numPr>
+          <w:ilvl w:val="1"/>
+          <w:numId w:val="18"/>
+        </w:numPr>
+        <w:spacing w:line="360" w:lineRule="auto"/>
+        <w:jc w:val="both"/>
+        <w:rPr>
+          <w:rFonts w:ascii="Times New Roman" w:hAnsi="Times New Roman" w:cs="Times New Roman"/>
+          <w:color w:val="000000"/>
+          <w:sz w:val="28"/>
+          <w:szCs w:val="28"/>
+        </w:rPr>
+      </w:pPr>
+      <w:r>
+        <w:rPr>
+          <w:rFonts w:ascii="Times New Roman" w:hAnsi="Times New Roman" w:cs="Times New Roman"/>
+          <w:color w:val="000000"/>
+          <w:sz w:val="28"/>
+          <w:szCs w:val="28"/>
+        </w:rPr>
+        <w:t>Необязательное поле «Крайний срок»</w:t>
+      </w:r>
+      <w:r>
+        <w:rPr>
+          <w:rFonts w:ascii="Times New Roman" w:hAnsi="Times New Roman" w:cs="Times New Roman"/>
+          <w:color w:val="000000"/>
+          <w:sz w:val="28"/>
+          <w:szCs w:val="28"/>
+          <w:lang w:val="en-US"/>
+        </w:rPr>
+        <w:t>;</w:t>
+      </w:r>
+    </w:p>
+    <w:p>
+      <w:pPr>
+        <w:pStyle w:val="a3"/>
+        <w:numPr>
+          <w:ilvl w:val="1"/>
+          <w:numId w:val="18"/>
+        </w:numPr>
+        <w:spacing w:line="360" w:lineRule="auto"/>
+        <w:jc w:val="both"/>
+        <w:rPr>
+          <w:rFonts w:ascii="Times New Roman" w:hAnsi="Times New Roman" w:cs="Times New Roman"/>
+          <w:color w:val="000000"/>
+          <w:sz w:val="28"/>
+          <w:szCs w:val="28"/>
+        </w:rPr>
+      </w:pPr>
+      <w:r>
+        <w:rPr>
+          <w:rFonts w:ascii="Times New Roman" w:hAnsi="Times New Roman" w:cs="Times New Roman"/>
+          <w:color w:val="000000"/>
+          <w:sz w:val="28"/>
+          <w:szCs w:val="28"/>
+        </w:rPr>
+        <w:t>Кнопка «Создать»</w:t>
+      </w:r>
+      <w:r>
+        <w:rPr>
+          <w:rFonts w:ascii="Times New Roman" w:hAnsi="Times New Roman" w:cs="Times New Roman"/>
+          <w:color w:val="000000"/>
+          <w:sz w:val="28"/>
+          <w:szCs w:val="28"/>
+          <w:lang w:val="en-US"/>
+        </w:rPr>
+        <w:t>.</w:t>
+      </w:r>
+    </w:p>
+    <w:p>
+      <w:pPr>
+        <w:pStyle w:val="a3"/>
+        <w:numPr>
+          <w:ilvl w:val="0"/>
+          <w:numId w:val="18"/>
+        </w:numPr>
+        <w:spacing w:line="360" w:lineRule="auto"/>
+        <w:jc w:val="both"/>
+        <w:rPr>
+          <w:rFonts w:ascii="Times New Roman" w:hAnsi="Times New Roman" w:cs="Times New Roman"/>
+          <w:color w:val="000000"/>
+          <w:sz w:val="28"/>
+          <w:szCs w:val="28"/>
+        </w:rPr>
+      </w:pPr>
+      <w:r>
+        <w:rPr>
+          <w:rFonts w:ascii="Times New Roman" w:hAnsi="Times New Roman" w:cs="Times New Roman"/>
+          <w:color w:val="000000"/>
+          <w:sz w:val="28"/>
+          <w:szCs w:val="28"/>
+        </w:rPr>
+        <w:t xml:space="preserve">Если дважды нажать по задаче должно открываться окно задачи, в котором есть все то, что было указано при создании, а также дата создания, </w:t>
+      </w:r>
+      <w:r>
+        <w:rPr>
+          <w:rFonts w:ascii="Times New Roman" w:hAnsi="Times New Roman" w:cs="Times New Roman"/>
+          <w:color w:val="000000"/>
+          <w:sz w:val="28"/>
+          <w:szCs w:val="28"/>
+        </w:rPr>
+        <w:t>исполнители, поля</w:t>
+      </w:r>
+      <w:r>
+        <w:rPr>
+          <w:rFonts w:ascii="Times New Roman" w:hAnsi="Times New Roman" w:cs="Times New Roman"/>
+          <w:color w:val="000000"/>
+          <w:sz w:val="28"/>
+          <w:szCs w:val="28"/>
+        </w:rPr>
+        <w:t xml:space="preserve"> для текстового ответа и ответа в виде прикрепленного файла или архива.</w:t>
+      </w:r>
+      <w:r>
+        <w:rPr>
+          <w:rFonts w:ascii="Times New Roman" w:hAnsi="Times New Roman" w:cs="Times New Roman"/>
+          <w:color w:val="000000"/>
+          <w:sz w:val="28"/>
+          <w:szCs w:val="28"/>
+        </w:rPr>
+        <w:t xml:space="preserve"> В момент до точки принятия обязательств поля, которые были указаны при создании задачи можно редактировать, а поля ответов недоступны, после же этой точки поля ответов становятся доступны, а поля, </w:t>
+      </w:r>
+      <w:r>
+        <w:rPr>
+          <w:rFonts w:ascii="Times New Roman" w:hAnsi="Times New Roman" w:cs="Times New Roman"/>
+          <w:color w:val="000000"/>
+          <w:sz w:val="28"/>
+          <w:szCs w:val="28"/>
+        </w:rPr>
+        <w:t>которые были указаны при создании задачи</w:t>
+      </w:r>
+      <w:r>
+        <w:rPr>
+          <w:rFonts w:ascii="Times New Roman" w:hAnsi="Times New Roman" w:cs="Times New Roman"/>
+          <w:color w:val="000000"/>
+          <w:sz w:val="28"/>
+          <w:szCs w:val="28"/>
+        </w:rPr>
+        <w:t>, недоступны.</w:t>
+      </w:r>
+      <w:r>
+        <w:rPr>
+          <w:rFonts w:ascii="Times New Roman" w:hAnsi="Times New Roman" w:cs="Times New Roman"/>
+          <w:color w:val="000000"/>
+          <w:sz w:val="28"/>
+          <w:szCs w:val="28"/>
+        </w:rPr>
+        <w:t xml:space="preserve"> Поле с исполнителями можно менять в любой момент времени.</w:t>
+      </w:r>
+    </w:p>
+    <w:p>
+      <w:pPr>
+        <w:pStyle w:val="a3"/>
+        <w:numPr>
+          <w:ilvl w:val="0"/>
+          <w:numId w:val="18"/>
+        </w:numPr>
+        <w:spacing w:line="360" w:lineRule="auto"/>
+        <w:jc w:val="both"/>
+        <w:rPr>
+          <w:rFonts w:ascii="Times New Roman" w:hAnsi="Times New Roman" w:cs="Times New Roman"/>
+          <w:color w:val="000000"/>
+          <w:sz w:val="28"/>
+          <w:szCs w:val="28"/>
+        </w:rPr>
+      </w:pPr>
+      <w:r>
+        <w:rPr>
+          <w:rFonts w:ascii="Times New Roman" w:hAnsi="Times New Roman" w:cs="Times New Roman"/>
+          <w:color w:val="000000"/>
+          <w:sz w:val="28"/>
+          <w:szCs w:val="28"/>
+        </w:rPr>
+        <w:t>Для того чтобы перенести задачу за границу принятия обязательств необходимо н</w:t>
+      </w:r>
+      <w:r>
+        <w:rPr>
+          <w:rFonts w:ascii="Times New Roman" w:hAnsi="Times New Roman" w:cs="Times New Roman"/>
+          <w:color w:val="000000"/>
+          <w:sz w:val="28"/>
+          <w:szCs w:val="28"/>
+        </w:rPr>
+        <w:t>азначить ей хотя бы одного исполнителя.</w:t>
+      </w:r>
+    </w:p>
+    <w:p>
+      <w:pPr>
+        <w:pStyle w:val="a3"/>
+        <w:numPr>
+          <w:ilvl w:val="0"/>
+          <w:numId w:val="18"/>
+        </w:numPr>
+        <w:spacing w:line="360" w:lineRule="auto"/>
+        <w:jc w:val="both"/>
+        <w:rPr>
+          <w:rFonts w:ascii="Times New Roman" w:hAnsi="Times New Roman" w:cs="Times New Roman"/>
+          <w:color w:val="000000"/>
+          <w:sz w:val="28"/>
+          <w:szCs w:val="28"/>
+        </w:rPr>
+      </w:pPr>
+      <w:r>
+        <w:rPr>
+          <w:rFonts w:ascii="Times New Roman" w:hAnsi="Times New Roman" w:cs="Times New Roman"/>
+          <w:color w:val="000000"/>
+          <w:sz w:val="28"/>
+          <w:szCs w:val="28"/>
+        </w:rPr>
+        <w:t xml:space="preserve">Для того чтобы перенести задачу на следующий этап нужно нажать по ней правой кнопкой мыши и в появившемся контекстном меню нажать «Перенести на следующий этап». Если лимит следующего этапа позволяет </w:t>
+      </w:r>
+      <w:proofErr w:type="spellStart"/>
+      <w:r>
+        <w:rPr>
+          <w:rFonts w:ascii="Times New Roman" w:hAnsi="Times New Roman" w:cs="Times New Roman"/>
+          <w:color w:val="000000"/>
+          <w:sz w:val="28"/>
+          <w:szCs w:val="28"/>
+        </w:rPr>
+        <w:t>стикер</w:t>
+      </w:r>
+      <w:proofErr w:type="spellEnd"/>
+      <w:r>
+        <w:rPr>
+          <w:rFonts w:ascii="Times New Roman" w:hAnsi="Times New Roman" w:cs="Times New Roman"/>
+          <w:color w:val="000000"/>
+          <w:sz w:val="28"/>
+          <w:szCs w:val="28"/>
+        </w:rPr>
+        <w:t xml:space="preserve"> будет перенесен на следующий этап. Контекстное меню также должно иметь пункты</w:t>
+      </w:r>
+      <w:r>
+        <w:rPr>
+          <w:rFonts w:ascii="Times New Roman" w:hAnsi="Times New Roman" w:cs="Times New Roman"/>
+          <w:color w:val="000000"/>
+          <w:sz w:val="28"/>
+          <w:szCs w:val="28"/>
+        </w:rPr>
+        <w:t xml:space="preserve">: </w:t>
+      </w:r>
+    </w:p>
+    <w:p>
+      <w:pPr>
+        <w:pStyle w:val="a3"/>
+        <w:numPr>
+          <w:ilvl w:val="1"/>
+          <w:numId w:val="18"/>
+        </w:numPr>
+        <w:spacing w:line="360" w:lineRule="auto"/>
+        <w:jc w:val="both"/>
+        <w:rPr>
+          <w:rFonts w:ascii="Times New Roman" w:hAnsi="Times New Roman" w:cs="Times New Roman"/>
+          <w:color w:val="000000"/>
+          <w:sz w:val="28"/>
+          <w:szCs w:val="28"/>
+        </w:rPr>
+      </w:pPr>
+      <w:r>
+        <w:rPr>
+          <w:rFonts w:ascii="Times New Roman" w:hAnsi="Times New Roman" w:cs="Times New Roman"/>
+          <w:color w:val="000000"/>
+          <w:sz w:val="28"/>
+          <w:szCs w:val="28"/>
+        </w:rPr>
+        <w:t>«Вернуть на предыдущий этап»</w:t>
+      </w:r>
+      <w:r>
+        <w:rPr>
+          <w:rFonts w:ascii="Times New Roman" w:hAnsi="Times New Roman" w:cs="Times New Roman"/>
+          <w:color w:val="000000"/>
+          <w:sz w:val="28"/>
+          <w:szCs w:val="28"/>
+        </w:rPr>
+        <w:t xml:space="preserve"> </w:t>
+      </w:r>
+      <w:r>
+        <w:rPr>
+          <w:rFonts w:ascii="Times New Roman" w:hAnsi="Times New Roman" w:cs="Times New Roman"/>
+          <w:color w:val="000000"/>
+          <w:sz w:val="28"/>
+          <w:szCs w:val="28"/>
+        </w:rPr>
+        <w:t>(работает также, как и перенос на следующий)</w:t>
+      </w:r>
+      <w:r>
+        <w:rPr>
+          <w:rFonts w:ascii="Times New Roman" w:hAnsi="Times New Roman" w:cs="Times New Roman"/>
+          <w:color w:val="000000"/>
+          <w:sz w:val="28"/>
+          <w:szCs w:val="28"/>
+        </w:rPr>
+        <w:t>;</w:t>
+      </w:r>
+    </w:p>
+    <w:p>
+      <w:pPr>
+        <w:pStyle w:val="a3"/>
+        <w:numPr>
+          <w:ilvl w:val="1"/>
+          <w:numId w:val="18"/>
+        </w:numPr>
+        <w:spacing w:line="360" w:lineRule="auto"/>
+        <w:jc w:val="both"/>
+        <w:rPr>
+          <w:rFonts w:ascii="Times New Roman" w:hAnsi="Times New Roman" w:cs="Times New Roman"/>
+          <w:color w:val="000000"/>
+          <w:sz w:val="28"/>
+          <w:szCs w:val="28"/>
+        </w:rPr>
+      </w:pPr>
+      <w:r>
+        <w:rPr>
+          <w:rFonts w:ascii="Times New Roman" w:hAnsi="Times New Roman" w:cs="Times New Roman"/>
+          <w:color w:val="000000"/>
+          <w:sz w:val="28"/>
+          <w:szCs w:val="28"/>
+        </w:rPr>
+        <w:lastRenderedPageBreak/>
+        <w:t>«Вернуть на…» при наведении на этот пункт появятся список этапов, идущих до точки принятия обязательств, из которых можно выбрать куда будет перенесена задача</w:t>
+      </w:r>
+      <w:r>
+        <w:rPr>
+          <w:rFonts w:ascii="Times New Roman" w:hAnsi="Times New Roman" w:cs="Times New Roman"/>
+          <w:color w:val="000000"/>
+          <w:sz w:val="28"/>
+          <w:szCs w:val="28"/>
+        </w:rPr>
+        <w:t>;</w:t>
+      </w:r>
+      <w:r>
+        <w:rPr>
+          <w:rFonts w:ascii="Times New Roman" w:hAnsi="Times New Roman" w:cs="Times New Roman"/>
+          <w:color w:val="000000"/>
+          <w:sz w:val="28"/>
+          <w:szCs w:val="28"/>
+        </w:rPr>
+        <w:t xml:space="preserve"> </w:t>
+      </w:r>
+    </w:p>
+    <w:p>
+      <w:pPr>
+        <w:pStyle w:val="a3"/>
+        <w:numPr>
+          <w:ilvl w:val="1"/>
+          <w:numId w:val="18"/>
+        </w:numPr>
+        <w:spacing w:line="360" w:lineRule="auto"/>
+        <w:jc w:val="both"/>
+        <w:rPr>
+          <w:rFonts w:ascii="Times New Roman" w:hAnsi="Times New Roman" w:cs="Times New Roman"/>
+          <w:color w:val="000000"/>
+          <w:sz w:val="28"/>
+          <w:szCs w:val="28"/>
+        </w:rPr>
+      </w:pPr>
+      <w:r>
+        <w:rPr>
+          <w:rFonts w:ascii="Times New Roman" w:hAnsi="Times New Roman" w:cs="Times New Roman"/>
+          <w:color w:val="000000"/>
+          <w:sz w:val="28"/>
+          <w:szCs w:val="28"/>
+        </w:rPr>
+        <w:t>«Удалить задачу».</w:t>
+      </w:r>
+    </w:p>
+    <w:p>
+      <w:pPr>
+        <w:pStyle w:val="a3"/>
+        <w:numPr>
+          <w:ilvl w:val="0"/>
+          <w:numId w:val="18"/>
+        </w:numPr>
+        <w:spacing w:line="360" w:lineRule="auto"/>
+        <w:jc w:val="both"/>
+        <w:rPr>
+          <w:rFonts w:ascii="Times New Roman" w:hAnsi="Times New Roman" w:cs="Times New Roman"/>
+          <w:color w:val="000000"/>
+          <w:sz w:val="28"/>
+          <w:szCs w:val="28"/>
+        </w:rPr>
+      </w:pPr>
+      <w:r>
+        <w:rPr>
+          <w:rFonts w:ascii="Times New Roman" w:hAnsi="Times New Roman" w:cs="Times New Roman"/>
+          <w:color w:val="000000"/>
+          <w:sz w:val="28"/>
+          <w:szCs w:val="28"/>
+        </w:rPr>
+        <w:t>Если задача дошла до конца, то в окне редактирования задачи появится кнопка «Принять задачу».</w:t>
+      </w:r>
+      <w:r>
+        <w:rPr>
+          <w:rFonts w:ascii="Times New Roman" w:hAnsi="Times New Roman" w:cs="Times New Roman"/>
+          <w:color w:val="000000"/>
+          <w:sz w:val="28"/>
+          <w:szCs w:val="28"/>
+        </w:rPr>
+        <w:t xml:space="preserve"> После этого задача исчезнет с доски, а вся информация о ней будет сохранена в истории.</w:t>
+      </w:r>
+      <w:r>
+        <w:rPr>
+          <w:rFonts w:ascii="Times New Roman" w:hAnsi="Times New Roman" w:cs="Times New Roman"/>
+          <w:color w:val="000000"/>
+          <w:sz w:val="28"/>
+          <w:szCs w:val="28"/>
+        </w:rPr>
+        <w:t xml:space="preserve"> Задачу должен принимать администратор.</w:t>
+      </w:r>
+    </w:p>
+    <w:p>
+      <w:pPr>
+        <w:pStyle w:val="a3"/>
+        <w:spacing w:line="360" w:lineRule="auto"/>
+        <w:ind w:left="1571"/>
+        <w:jc w:val="both"/>
+        <w:rPr>
+          <w:rFonts w:ascii="Times New Roman" w:hAnsi="Times New Roman" w:cs="Times New Roman"/>
+          <w:color w:val="000000"/>
           <w:sz w:val="28"/>
           <w:szCs w:val="28"/>
         </w:rPr>
@@ -5807,79 +7515,16 @@
           <w:sz w:val="28"/>
           <w:szCs w:val="28"/>
         </w:rPr>
-        <w:t>Страница используется для отображения</w:t>
-      </w:r>
-      <w:r>
-        <w:rPr>
-          <w:rFonts w:ascii="Times New Roman" w:hAnsi="Times New Roman" w:cs="Times New Roman"/>
-          <w:color w:val="000000"/>
-          <w:sz w:val="28"/>
-          <w:szCs w:val="28"/>
-        </w:rPr>
-        <w:t xml:space="preserve"> списка, который пополняется в реальном времени.</w:t>
-      </w:r>
-      <w:r>
-        <w:rPr>
-          <w:rFonts w:ascii="Times New Roman" w:hAnsi="Times New Roman" w:cs="Times New Roman"/>
-          <w:color w:val="000000"/>
-          <w:sz w:val="28"/>
-          <w:szCs w:val="28"/>
-        </w:rPr>
-        <w:t xml:space="preserve"> Здесь отображается информация о добавлении текущего пользователя в группы, команды, организации</w:t>
-      </w:r>
-      <w:r>
-        <w:rPr>
-          <w:rFonts w:ascii="Times New Roman" w:hAnsi="Times New Roman" w:cs="Times New Roman"/>
-          <w:color w:val="000000"/>
-          <w:sz w:val="28"/>
-          <w:szCs w:val="28"/>
-        </w:rPr>
-        <w:t xml:space="preserve">; </w:t>
-      </w:r>
-      <w:r>
-        <w:rPr>
-          <w:rFonts w:ascii="Times New Roman" w:hAnsi="Times New Roman" w:cs="Times New Roman"/>
-          <w:color w:val="000000"/>
-          <w:sz w:val="28"/>
-          <w:szCs w:val="28"/>
-        </w:rPr>
-        <w:t>информация об оценках и отзывах на задачи</w:t>
-      </w:r>
-      <w:r>
-        <w:rPr>
-          <w:rFonts w:ascii="Times New Roman" w:hAnsi="Times New Roman" w:cs="Times New Roman"/>
-          <w:color w:val="000000"/>
-          <w:sz w:val="28"/>
-          <w:szCs w:val="28"/>
-        </w:rPr>
-        <w:t xml:space="preserve">; </w:t>
-      </w:r>
-      <w:r>
-        <w:rPr>
-          <w:rFonts w:ascii="Times New Roman" w:hAnsi="Times New Roman" w:cs="Times New Roman"/>
-          <w:color w:val="000000"/>
-          <w:sz w:val="28"/>
-          <w:szCs w:val="28"/>
-        </w:rPr>
-        <w:t>информация о задачах крайний срок выполнения которых близок</w:t>
-      </w:r>
-      <w:r>
-        <w:rPr>
-          <w:rFonts w:ascii="Times New Roman" w:hAnsi="Times New Roman" w:cs="Times New Roman"/>
-          <w:color w:val="000000"/>
-          <w:sz w:val="28"/>
-          <w:szCs w:val="28"/>
-        </w:rPr>
-        <w:t xml:space="preserve">; </w:t>
-      </w:r>
-      <w:r>
-        <w:rPr>
-          <w:rFonts w:ascii="Times New Roman" w:hAnsi="Times New Roman" w:cs="Times New Roman"/>
-          <w:color w:val="000000"/>
-          <w:sz w:val="28"/>
-          <w:szCs w:val="28"/>
-        </w:rPr>
-        <w:t>информация о том, что была выдана задача.</w:t>
+        <w:t>Стран</w:t>
+      </w:r>
+      <w:r>
+        <w:rPr>
+          <w:rFonts w:ascii="Times New Roman" w:hAnsi="Times New Roman" w:cs="Times New Roman"/>
+          <w:color w:val="000000"/>
+          <w:sz w:val="28"/>
+          <w:szCs w:val="28"/>
+        </w:rPr>
+        <w:t>ица используется для напоминания о задачах, крайний срок которых скоро истекает.</w:t>
       </w:r>
     </w:p>
     <w:p>
@@ -6007,7 +7652,34 @@
           <w:sz w:val="28"/>
           <w:szCs w:val="28"/>
         </w:rPr>
-        <w:t>Надпись с указанием раздела из которого пришло уведомление (команда, организации, группы)</w:t>
+        <w:t>Ссылка</w:t>
+      </w:r>
+      <w:r>
+        <w:rPr>
+          <w:rFonts w:ascii="Times New Roman" w:hAnsi="Times New Roman" w:cs="Times New Roman"/>
+          <w:color w:val="000000"/>
+          <w:sz w:val="28"/>
+          <w:szCs w:val="28"/>
+        </w:rPr>
+        <w:t xml:space="preserve"> с </w:t>
+      </w:r>
+      <w:r>
+        <w:rPr>
+          <w:rFonts w:ascii="Times New Roman" w:hAnsi="Times New Roman" w:cs="Times New Roman"/>
+          <w:color w:val="000000"/>
+          <w:sz w:val="28"/>
+          <w:szCs w:val="28"/>
+        </w:rPr>
+        <w:t>названием команды, к которой принадлежит задача</w:t>
+      </w:r>
+      <w:r>
+        <w:rPr>
+          <w:rFonts w:ascii="Times New Roman" w:hAnsi="Times New Roman" w:cs="Times New Roman"/>
+          <w:color w:val="000000"/>
+          <w:sz w:val="28"/>
+          <w:szCs w:val="28"/>
+        </w:rPr>
+        <w:t>;</w:t>
       </w:r>
     </w:p>
     <w:p>
@@ -6033,93 +7705,17 @@
           <w:sz w:val="28"/>
           <w:szCs w:val="28"/>
         </w:rPr>
-        <w:t>Текст поя</w:t>
-      </w:r>
-      <w:r>
-        <w:rPr>
-          <w:rFonts w:ascii="Times New Roman" w:hAnsi="Times New Roman" w:cs="Times New Roman"/>
-          <w:color w:val="000000"/>
-          <w:sz w:val="28"/>
-          <w:szCs w:val="28"/>
-          <w:lang w:val="en-US"/>
-        </w:rPr>
-        <w:t>c</w:t>
-      </w:r>
-      <w:r>
-        <w:rPr>
-          <w:rFonts w:ascii="Times New Roman" w:hAnsi="Times New Roman" w:cs="Times New Roman"/>
-          <w:color w:val="000000"/>
-          <w:sz w:val="28"/>
-          <w:szCs w:val="28"/>
-        </w:rPr>
-        <w:t>нения</w:t>
-      </w:r>
-      <w:r>
-        <w:rPr>
-          <w:rFonts w:ascii="Times New Roman" w:hAnsi="Times New Roman" w:cs="Times New Roman"/>
-          <w:color w:val="000000"/>
-          <w:sz w:val="28"/>
-          <w:szCs w:val="28"/>
-        </w:rPr>
-        <w:t xml:space="preserve">, </w:t>
-      </w:r>
-      <w:r>
-        <w:rPr>
-          <w:rFonts w:ascii="Times New Roman" w:hAnsi="Times New Roman" w:cs="Times New Roman"/>
-          <w:color w:val="000000"/>
-          <w:sz w:val="28"/>
-          <w:szCs w:val="28"/>
-        </w:rPr>
-        <w:t>например, «Вас добавили в группу «Название группы»», «Срок действия задачи истекает «дата» «</w:t>
-      </w:r>
-      <w:r>
-        <w:rPr>
-          <w:rFonts w:ascii="Times New Roman" w:hAnsi="Times New Roman" w:cs="Times New Roman"/>
-          <w:color w:val="000000"/>
-          <w:sz w:val="28"/>
-          <w:szCs w:val="28"/>
-        </w:rPr>
-        <w:t>название команды</w:t>
-      </w:r>
-      <w:r>
-        <w:rPr>
-          <w:rFonts w:ascii="Times New Roman" w:hAnsi="Times New Roman" w:cs="Times New Roman"/>
-          <w:color w:val="000000"/>
-          <w:sz w:val="28"/>
-          <w:szCs w:val="28"/>
-        </w:rPr>
-        <w:t>»»</w:t>
-      </w:r>
-      <w:r>
-        <w:rPr>
-          <w:rFonts w:ascii="Times New Roman" w:hAnsi="Times New Roman" w:cs="Times New Roman"/>
-          <w:color w:val="000000"/>
-          <w:sz w:val="28"/>
-          <w:szCs w:val="28"/>
-        </w:rPr>
-        <w:t xml:space="preserve">, «Вас добавили в закрытую </w:t>
-      </w:r>
-      <w:r>
-        <w:rPr>
-          <w:rFonts w:ascii="Times New Roman" w:hAnsi="Times New Roman" w:cs="Times New Roman"/>
-          <w:color w:val="000000"/>
-          <w:sz w:val="28"/>
-          <w:szCs w:val="28"/>
-        </w:rPr>
-        <w:lastRenderedPageBreak/>
-        <w:t>группу «Название группы»», «Вам дали отзыв на задачу «название задачи» в команде «Название команды»</w:t>
-      </w:r>
-    </w:p>
-    <w:p>
-      <w:pPr>
-        <w:spacing w:line="360" w:lineRule="auto"/>
-        <w:jc w:val="both"/>
-        <w:rPr>
-          <w:rFonts w:ascii="Times New Roman" w:hAnsi="Times New Roman" w:cs="Times New Roman"/>
-          <w:sz w:val="28"/>
-          <w:szCs w:val="28"/>
-        </w:rPr>
-      </w:pPr>
+        <w:t>Ссылка</w:t>
+      </w:r>
+      <w:r>
+        <w:rPr>
+          <w:rFonts w:ascii="Times New Roman" w:hAnsi="Times New Roman" w:cs="Times New Roman"/>
+          <w:color w:val="000000"/>
+          <w:sz w:val="28"/>
+          <w:szCs w:val="28"/>
+        </w:rPr>
+        <w:t xml:space="preserve"> с названием задачи.</w:t>
+      </w:r>
     </w:p>
     <w:sectPr>
       <w:pgSz w:w="11906" w:h="16838"/>
@@ -6898,6 +8494,119 @@
     </w:lvl>
   </w:abstractNum>
   <w:abstractNum w:abstractNumId="7">
+    <w:nsid w:val="3F0148E1"/>
+    <w:multiLevelType w:val="hybridMultilevel"/>
+    <w:tmpl w:val="DE1C91F4"/>
+    <w:lvl w:ilvl="0" w:tplc="2D767054">
+      <w:start w:val="1"/>
+      <w:numFmt w:val="bullet"/>
+      <w:lvlText w:val="-"/>
+      <w:lvlJc w:val="left"/>
+      <w:pPr>
+        <w:ind w:left="1571" w:hanging="360"/>
+      </w:pPr>
+      <w:rPr>
+        <w:rFonts w:ascii="Courier New" w:hAnsi="Courier New" w:hint="default"/>
+      </w:rPr>
+    </w:lvl>
+    <w:lvl w:ilvl="1" w:tplc="04190003">
+      <w:start w:val="1"/>
+      <w:numFmt w:val="bullet"/>
+      <w:lvlText w:val="o"/>
+      <w:lvlJc w:val="left"/>
+      <w:pPr>
+        <w:ind w:left="2291" w:hanging="360"/>
+      </w:pPr>
+      <w:rPr>
+        <w:rFonts w:ascii="Courier New" w:hAnsi="Courier New" w:cs="Courier New" w:hint="default"/>
+      </w:rPr>
+    </w:lvl>
+    <w:lvl w:ilvl="2" w:tplc="04190005">
+      <w:start w:val="1"/>
+      <w:numFmt w:val="bullet"/>
+      <w:lvlText w:val=""/>
+      <w:lvlJc w:val="left"/>
+      <w:pPr>
+        <w:ind w:left="3011" w:hanging="360"/>
+      </w:pPr>
+      <w:rPr>
+        <w:rFonts w:ascii="Wingdings" w:hAnsi="Wingdings" w:hint="default"/>
+      </w:rPr>
+    </w:lvl>
+    <w:lvl w:ilvl="3" w:tplc="04190001">
+      <w:start w:val="1"/>
+      <w:numFmt w:val="bullet"/>
+      <w:lvlText w:val=""/>
+      <w:lvlJc w:val="left"/>
+      <w:pPr>
+        <w:ind w:left="3731" w:hanging="360"/>
+      </w:pPr>
+      <w:rPr>
+        <w:rFonts w:ascii="Symbol" w:hAnsi="Symbol" w:hint="default"/>
+      </w:rPr>
+    </w:lvl>
+    <w:lvl w:ilvl="4" w:tplc="04190003" w:tentative="1">
+      <w:start w:val="1"/>
+      <w:numFmt w:val="bullet"/>
+      <w:lvlText w:val="o"/>
+      <w:lvlJc w:val="left"/>
+      <w:pPr>
+        <w:ind w:left="4451" w:hanging="360"/>
+      </w:pPr>
+      <w:rPr>
+        <w:rFonts w:ascii="Courier New" w:hAnsi="Courier New" w:cs="Courier New" w:hint="default"/>
+      </w:rPr>
+    </w:lvl>
+    <w:lvl w:ilvl="5" w:tplc="04190005" w:tentative="1">
+      <w:start w:val="1"/>
+      <w:numFmt w:val="bullet"/>
+      <w:lvlText w:val=""/>
+      <w:lvlJc w:val="left"/>
+      <w:pPr>
+        <w:ind w:left="5171" w:hanging="360"/>
+      </w:pPr>
+      <w:rPr>
+        <w:rFonts w:ascii="Wingdings" w:hAnsi="Wingdings" w:hint="default"/>
+      </w:rPr>
+    </w:lvl>
+    <w:lvl w:ilvl="6" w:tplc="04190001" w:tentative="1">
+      <w:start w:val="1"/>
+      <w:numFmt w:val="bullet"/>
+      <w:lvlText w:val=""/>
+      <w:lvlJc w:val="left"/>
+      <w:pPr>
+        <w:ind w:left="5891" w:hanging="360"/>
+      </w:pPr>
+      <w:rPr>
+        <w:rFonts w:ascii="Symbol" w:hAnsi="Symbol" w:hint="default"/>
+      </w:rPr>
+    </w:lvl>
+    <w:lvl w:ilvl="7" w:tplc="04190003" w:tentative="1">
+      <w:start w:val="1"/>
+      <w:numFmt w:val="bullet"/>
+      <w:lvlText w:val="o"/>
+      <w:lvlJc w:val="left"/>
+      <w:pPr>
+        <w:ind w:left="6611" w:hanging="360"/>
+      </w:pPr>
+      <w:rPr>
+        <w:rFonts w:ascii="Courier New" w:hAnsi="Courier New" w:cs="Courier New" w:hint="default"/>
+      </w:rPr>
+    </w:lvl>
+    <w:lvl w:ilvl="8" w:tplc="04190005" w:tentative="1">
+      <w:start w:val="1"/>
+      <w:numFmt w:val="bullet"/>
+      <w:lvlText w:val=""/>
+      <w:lvlJc w:val="left"/>
+      <w:pPr>
+        <w:ind w:left="7331" w:hanging="360"/>
+      </w:pPr>
+      <w:rPr>
+        <w:rFonts w:ascii="Wingdings" w:hAnsi="Wingdings" w:hint="default"/>
+      </w:rPr>
+    </w:lvl>
+  </w:abstractNum>
+  <w:abstractNum w:abstractNumId="8">
     <w:nsid w:val="44B466E4"/>
     <w:multiLevelType w:val="hybridMultilevel"/>
     <w:tmpl w:val="195C2820"/>
@@ -7010,7 +8719,7 @@
       </w:rPr>
     </w:lvl>
   </w:abstractNum>
-  <w:abstractNum w:abstractNumId="8">
+  <w:abstractNum w:abstractNumId="9">
     <w:nsid w:val="496B43B9"/>
     <w:multiLevelType w:val="hybridMultilevel"/>
     <w:tmpl w:val="B7D2630A"/>
@@ -7123,7 +8832,7 @@
       </w:rPr>
     </w:lvl>
   </w:abstractNum>
-  <w:abstractNum w:abstractNumId="9">
+  <w:abstractNum w:abstractNumId="10">
     <w:nsid w:val="56F52A6D"/>
     <w:multiLevelType w:val="hybridMultilevel"/>
     <w:tmpl w:val="013490E4"/>
@@ -7236,7 +8945,7 @@
       </w:rPr>
     </w:lvl>
   </w:abstractNum>
-  <w:abstractNum w:abstractNumId="10">
+  <w:abstractNum w:abstractNumId="11">
     <w:nsid w:val="57C317EE"/>
     <w:multiLevelType w:val="hybridMultilevel"/>
     <w:tmpl w:val="955A1988"/>
@@ -7322,7 +9031,7 @@
       </w:pPr>
     </w:lvl>
   </w:abstractNum>
-  <w:abstractNum w:abstractNumId="11">
+  <w:abstractNum w:abstractNumId="12">
     <w:nsid w:val="5A5A6551"/>
     <w:multiLevelType w:val="hybridMultilevel"/>
     <w:tmpl w:val="4DB6CF12"/>
@@ -7435,7 +9144,7 @@
       </w:rPr>
     </w:lvl>
   </w:abstractNum>
-  <w:abstractNum w:abstractNumId="12">
+  <w:abstractNum w:abstractNumId="13">
     <w:nsid w:val="62FF0EE4"/>
     <w:multiLevelType w:val="hybridMultilevel"/>
     <w:tmpl w:val="F3FCA74E"/>
@@ -7548,7 +9257,7 @@
       </w:rPr>
     </w:lvl>
   </w:abstractNum>
-  <w:abstractNum w:abstractNumId="13">
+  <w:abstractNum w:abstractNumId="14">
     <w:nsid w:val="6D954E3F"/>
     <w:multiLevelType w:val="hybridMultilevel"/>
     <w:tmpl w:val="24A42178"/>
@@ -7661,7 +9370,7 @@
       </w:rPr>
     </w:lvl>
   </w:abstractNum>
-  <w:abstractNum w:abstractNumId="14">
+  <w:abstractNum w:abstractNumId="15">
     <w:nsid w:val="74D016FD"/>
     <w:multiLevelType w:val="hybridMultilevel"/>
     <w:tmpl w:val="46ACC884"/>
@@ -7774,7 +9483,7 @@
       </w:rPr>
     </w:lvl>
   </w:abstractNum>
-  <w:abstractNum w:abstractNumId="15">
+  <w:abstractNum w:abstractNumId="16">
     <w:nsid w:val="799C24C8"/>
     <w:multiLevelType w:val="hybridMultilevel"/>
     <w:tmpl w:val="8C5AD40A"/>
@@ -7887,7 +9596,120 @@
       </w:rPr>
     </w:lvl>
   </w:abstractNum>
-  <w:abstractNum w:abstractNumId="16">
+  <w:abstractNum w:abstractNumId="17">
+    <w:nsid w:val="7D707532"/>
+    <w:multiLevelType w:val="hybridMultilevel"/>
+    <w:tmpl w:val="8EE0AF94"/>
+    <w:lvl w:ilvl="0" w:tplc="2D767054">
+      <w:start w:val="1"/>
+      <w:numFmt w:val="bullet"/>
+      <w:lvlText w:val="-"/>
+      <w:lvlJc w:val="left"/>
+      <w:pPr>
+        <w:ind w:left="1571" w:hanging="360"/>
+      </w:pPr>
+      <w:rPr>
+        <w:rFonts w:ascii="Courier New" w:hAnsi="Courier New" w:hint="default"/>
+      </w:rPr>
+    </w:lvl>
+    <w:lvl w:ilvl="1" w:tplc="04190003">
+      <w:start w:val="1"/>
+      <w:numFmt w:val="bullet"/>
+      <w:lvlText w:val="o"/>
+      <w:lvlJc w:val="left"/>
+      <w:pPr>
+        <w:ind w:left="2291" w:hanging="360"/>
+      </w:pPr>
+      <w:rPr>
+        <w:rFonts w:ascii="Courier New" w:hAnsi="Courier New" w:cs="Courier New" w:hint="default"/>
+      </w:rPr>
+    </w:lvl>
+    <w:lvl w:ilvl="2" w:tplc="04190005" w:tentative="1">
+      <w:start w:val="1"/>
+      <w:numFmt w:val="bullet"/>
+      <w:lvlText w:val=""/>
+      <w:lvlJc w:val="left"/>
+      <w:pPr>
+        <w:ind w:left="3011" w:hanging="360"/>
+      </w:pPr>
+      <w:rPr>
+        <w:rFonts w:ascii="Wingdings" w:hAnsi="Wingdings" w:hint="default"/>
+      </w:rPr>
+    </w:lvl>
+    <w:lvl w:ilvl="3" w:tplc="04190001" w:tentative="1">
+      <w:start w:val="1"/>
+      <w:numFmt w:val="bullet"/>
+      <w:lvlText w:val=""/>
+      <w:lvlJc w:val="left"/>
+      <w:pPr>
+        <w:ind w:left="3731" w:hanging="360"/>
+      </w:pPr>
+      <w:rPr>
+        <w:rFonts w:ascii="Symbol" w:hAnsi="Symbol" w:hint="default"/>
+      </w:rPr>
+    </w:lvl>
+    <w:lvl w:ilvl="4" w:tplc="04190003" w:tentative="1">
+      <w:start w:val="1"/>
+      <w:numFmt w:val="bullet"/>
+      <w:lvlText w:val="o"/>
+      <w:lvlJc w:val="left"/>
+      <w:pPr>
+        <w:ind w:left="4451" w:hanging="360"/>
+      </w:pPr>
+      <w:rPr>
+        <w:rFonts w:ascii="Courier New" w:hAnsi="Courier New" w:cs="Courier New" w:hint="default"/>
+      </w:rPr>
+    </w:lvl>
+    <w:lvl w:ilvl="5" w:tplc="04190005" w:tentative="1">
+      <w:start w:val="1"/>
+      <w:numFmt w:val="bullet"/>
+      <w:lvlText w:val=""/>
+      <w:lvlJc w:val="left"/>
+      <w:pPr>
+        <w:ind w:left="5171" w:hanging="360"/>
+      </w:pPr>
+      <w:rPr>
+        <w:rFonts w:ascii="Wingdings" w:hAnsi="Wingdings" w:hint="default"/>
+      </w:rPr>
+    </w:lvl>
+    <w:lvl w:ilvl="6" w:tplc="04190001" w:tentative="1">
+      <w:start w:val="1"/>
+      <w:numFmt w:val="bullet"/>
+      <w:lvlText w:val=""/>
+      <w:lvlJc w:val="left"/>
+      <w:pPr>
+        <w:ind w:left="5891" w:hanging="360"/>
+      </w:pPr>
+      <w:rPr>
+        <w:rFonts w:ascii="Symbol" w:hAnsi="Symbol" w:hint="default"/>
+      </w:rPr>
+    </w:lvl>
+    <w:lvl w:ilvl="7" w:tplc="04190003" w:tentative="1">
+      <w:start w:val="1"/>
+      <w:numFmt w:val="bullet"/>
+      <w:lvlText w:val="o"/>
+      <w:lvlJc w:val="left"/>
+      <w:pPr>
+        <w:ind w:left="6611" w:hanging="360"/>
+      </w:pPr>
+      <w:rPr>
+        <w:rFonts w:ascii="Courier New" w:hAnsi="Courier New" w:cs="Courier New" w:hint="default"/>
+      </w:rPr>
+    </w:lvl>
+    <w:lvl w:ilvl="8" w:tplc="04190005" w:tentative="1">
+      <w:start w:val="1"/>
+      <w:numFmt w:val="bullet"/>
+      <w:lvlText w:val=""/>
+      <w:lvlJc w:val="left"/>
+      <w:pPr>
+        <w:ind w:left="7331" w:hanging="360"/>
+      </w:pPr>
+      <w:rPr>
+        <w:rFonts w:ascii="Wingdings" w:hAnsi="Wingdings" w:hint="default"/>
+      </w:rPr>
+    </w:lvl>
+  </w:abstractNum>
+  <w:abstractNum w:abstractNumId="18">
     <w:nsid w:val="7EBC5092"/>
     <w:multiLevelType w:val="hybridMultilevel"/>
     <w:tmpl w:val="76344624"/>
@@ -8001,10 +9823,10 @@
     </w:lvl>
   </w:abstractNum>
   <w:num w:numId="1">
-    <w:abstractNumId w:val="12"/>
+    <w:abstractNumId w:val="13"/>
   </w:num>
   <w:num w:numId="2">
-    <w:abstractNumId w:val="8"/>
+    <w:abstractNumId w:val="9"/>
   </w:num>
   <w:num w:numId="3">
     <w:abstractNumId w:val="3"/>
@@ -8013,13 +9835,13 @@
     <w:abstractNumId w:val="0"/>
   </w:num>
   <w:num w:numId="5">
-    <w:abstractNumId w:val="10"/>
+    <w:abstractNumId w:val="11"/>
   </w:num>
   <w:num w:numId="6">
     <w:abstractNumId w:val="5"/>
   </w:num>
   <w:num w:numId="7">
-    <w:abstractNumId w:val="9"/>
+    <w:abstractNumId w:val="10"/>
   </w:num>
   <w:num w:numId="8">
     <w:abstractNumId w:val="4"/>
@@ -8028,28 +9850,34 @@
     <w:abstractNumId w:val="6"/>
   </w:num>
   <w:num w:numId="10">
-    <w:abstractNumId w:val="13"/>
+    <w:abstractNumId w:val="14"/>
   </w:num>
   <w:num w:numId="11">
-    <w:abstractNumId w:val="14"/>
+    <w:abstractNumId w:val="15"/>
   </w:num>
   <w:num w:numId="12">
-    <w:abstractNumId w:val="16"/>
+    <w:abstractNumId w:val="18"/>
   </w:num>
   <w:num w:numId="13">
-    <w:abstractNumId w:val="7"/>
+    <w:abstractNumId w:val="8"/>
   </w:num>
   <w:num w:numId="14">
-    <w:abstractNumId w:val="15"/>
+    <w:abstractNumId w:val="16"/>
   </w:num>
   <w:num w:numId="15">
     <w:abstractNumId w:val="1"/>
   </w:num>
   <w:num w:numId="16">
-    <w:abstractNumId w:val="11"/>
+    <w:abstractNumId w:val="12"/>
   </w:num>
   <w:num w:numId="17">
     <w:abstractNumId w:val="2"/>
+  </w:num>
+  <w:num w:numId="18">
+    <w:abstractNumId w:val="7"/>
+  </w:num>
+  <w:num w:numId="19">
+    <w:abstractNumId w:val="17"/>
   </w:num>
 </w:numbering>
 </file>
@@ -8755,7 +10583,7 @@
 </file>
 
 <file path=customXml/itemProps1.xml><?xml version="1.0" encoding="utf-8"?>
-<ds:datastoreItem xmlns:ds="http://schemas.openxmlformats.org/officeDocument/2006/customXml" ds:itemID="{4EBA43FE-90D6-46FD-8FAD-572A2F798BD0}">
+<ds:datastoreItem xmlns:ds="http://schemas.openxmlformats.org/officeDocument/2006/customXml" ds:itemID="{57C2008B-381E-4248-B25F-63AB892BEA0D}">
   <ds:schemaRefs>
     <ds:schemaRef ds:uri="http://schemas.openxmlformats.org/officeDocument/2006/bibliography"/>
   </ds:schemaRefs>

</xml_diff>